<commit_message>
-- Main -- push exo 4
</commit_message>
<xml_diff>
--- a/Response_7001893-Rémi-PEYRAS.docx
+++ b/Response_7001893-Rémi-PEYRAS.docx
@@ -183,14 +183,7 @@
           <w:rFonts w:ascii="Times New Roman" w:eastAsia="Times New Roman" w:hAnsi="Times New Roman" w:cs="Times New Roman"/>
           <w:lang w:eastAsia="fr-FR"/>
         </w:rPr>
-        <w:t xml:space="preserve">Perspective projection </w:t>
-      </w:r>
-      <w:r>
-        <w:rPr>
-          <w:rFonts w:ascii="Times New Roman" w:eastAsia="Times New Roman" w:hAnsi="Times New Roman" w:cs="Times New Roman"/>
-          <w:lang w:eastAsia="fr-FR"/>
-        </w:rPr>
-        <w:t>matrix :</w:t>
+        <w:t>Perspective projection matrix :</w:t>
       </w:r>
       <w:r>
         <w:rPr>
@@ -478,14 +471,7 @@
                   <w:rFonts w:ascii="Cambria Math" w:eastAsia="Times New Roman" w:hAnsi="Cambria Math" w:cs="Times New Roman"/>
                   <w:lang w:eastAsia="fr-FR"/>
                 </w:rPr>
-                <m:t>1</m:t>
-              </m:r>
-              <m:r>
-                <w:rPr>
-                  <w:rFonts w:ascii="Cambria Math" w:eastAsia="Times New Roman" w:hAnsi="Cambria Math" w:cs="Times New Roman"/>
-                  <w:lang w:eastAsia="fr-FR"/>
-                </w:rPr>
-                <m:t>2</m:t>
+                <m:t>12</m:t>
               </m:r>
             </m:e>
           </m:mr>
@@ -620,7 +606,7 @@
       <w:r>
         <w:rPr>
           <w:rFonts w:ascii="Times New Roman" w:eastAsia="Times New Roman" w:hAnsi="Times New Roman" w:cs="Times New Roman"/>
-          <w:lang w:eastAsia="fr-FR"/>
+          <w:lang w:val="en-US" w:eastAsia="fr-FR"/>
         </w:rPr>
         <w:t xml:space="preserve">Perspective projection </w:t>
       </w:r>
@@ -628,22 +614,15 @@
       <w:r>
         <w:rPr>
           <w:rFonts w:ascii="Times New Roman" w:eastAsia="Times New Roman" w:hAnsi="Times New Roman" w:cs="Times New Roman"/>
-          <w:lang w:eastAsia="fr-FR"/>
-        </w:rPr>
-        <w:t>matrix</w:t>
-      </w:r>
+          <w:lang w:val="en-US" w:eastAsia="fr-FR"/>
+        </w:rPr>
+        <w:t>matrix .</w:t>
+      </w:r>
+      <w:proofErr w:type="gramEnd"/>
       <w:r>
         <w:rPr>
           <w:rFonts w:ascii="Times New Roman" w:eastAsia="Times New Roman" w:hAnsi="Times New Roman" w:cs="Times New Roman"/>
-          <w:lang w:eastAsia="fr-FR"/>
-        </w:rPr>
-        <w:t xml:space="preserve"> .</w:t>
-      </w:r>
-      <w:proofErr w:type="gramEnd"/>
-      <w:r>
-        <w:rPr>
-          <w:rFonts w:ascii="Times New Roman" w:eastAsia="Times New Roman" w:hAnsi="Times New Roman" w:cs="Times New Roman"/>
-          <w:lang w:eastAsia="fr-FR"/>
+          <w:lang w:val="en-US" w:eastAsia="fr-FR"/>
         </w:rPr>
         <w:t xml:space="preserve"> </w:t>
       </w:r>
@@ -826,13 +805,7 @@
                   <w:rPr>
                     <w:rFonts w:ascii="Cambria Math" w:eastAsia="Cambria Math" w:hAnsi="Cambria Math" w:cs="Cambria Math"/>
                   </w:rPr>
-                  <m:t>(</m:t>
-                </m:r>
-                <m:r>
-                  <w:rPr>
-                    <w:rFonts w:ascii="Cambria Math" w:eastAsia="Cambria Math" w:hAnsi="Cambria Math" w:cs="Cambria Math"/>
-                  </w:rPr>
-                  <m:t>0</m:t>
+                  <m:t>(0</m:t>
                 </m:r>
               </m:e>
               <m:e>
@@ -933,14 +906,7 @@
               <w:rFonts w:ascii="Cambria Math" w:eastAsia="Times New Roman" w:hAnsi="Cambria Math" w:cs="Times New Roman"/>
               <w:lang w:eastAsia="fr-FR"/>
             </w:rPr>
-            <m:t>)</m:t>
-          </m:r>
-          <m:r>
-            <w:rPr>
-              <w:rFonts w:ascii="Cambria Math" w:eastAsia="Times New Roman" w:hAnsi="Cambria Math" w:cs="Times New Roman"/>
-              <w:lang w:eastAsia="fr-FR"/>
-            </w:rPr>
-            <m:t>.</m:t>
+            <m:t>).</m:t>
           </m:r>
           <m:r>
             <w:rPr>
@@ -1010,13 +976,7 @@
                   <w:rPr>
                     <w:rFonts w:ascii="Cambria Math" w:eastAsia="Cambria Math" w:hAnsi="Cambria Math" w:cs="Cambria Math"/>
                   </w:rPr>
-                  <m:t>1</m:t>
-                </m:r>
-                <m:r>
-                  <w:rPr>
-                    <w:rFonts w:ascii="Cambria Math" w:eastAsia="Cambria Math" w:hAnsi="Cambria Math" w:cs="Cambria Math"/>
-                  </w:rPr>
-                  <m:t>0</m:t>
+                  <m:t>10</m:t>
                 </m:r>
               </m:e>
             </m:mr>
@@ -1112,14 +1072,7 @@
                         <w:rFonts w:ascii="Cambria Math" w:eastAsia="Times New Roman" w:hAnsi="Cambria Math" w:cs="Times New Roman"/>
                         <w:lang w:eastAsia="fr-FR"/>
                       </w:rPr>
-                      <m:t>0</m:t>
-                    </m:r>
-                    <m:r>
-                      <w:rPr>
-                        <w:rFonts w:ascii="Cambria Math" w:eastAsia="Times New Roman" w:hAnsi="Cambria Math" w:cs="Times New Roman"/>
-                        <w:lang w:eastAsia="fr-FR"/>
-                      </w:rPr>
-                      <m:t xml:space="preserve"> . 12</m:t>
+                      <m:t>0 . 12</m:t>
                     </m:r>
                   </m:e>
                 </m:d>
@@ -1204,14 +1157,7 @@
                         <w:rFonts w:ascii="Cambria Math" w:eastAsia="Times New Roman" w:hAnsi="Cambria Math" w:cs="Times New Roman"/>
                         <w:lang w:eastAsia="fr-FR"/>
                       </w:rPr>
-                      <m:t>0</m:t>
-                    </m:r>
-                    <m:r>
-                      <w:rPr>
-                        <w:rFonts w:ascii="Cambria Math" w:eastAsia="Times New Roman" w:hAnsi="Cambria Math" w:cs="Times New Roman"/>
-                        <w:lang w:eastAsia="fr-FR"/>
-                      </w:rPr>
-                      <m:t xml:space="preserve"> . 12</m:t>
+                      <m:t>0 . 12</m:t>
                     </m:r>
                   </m:e>
                 </m:d>
@@ -1238,14 +1184,7 @@
                         <w:rFonts w:ascii="Cambria Math" w:eastAsia="Times New Roman" w:hAnsi="Cambria Math" w:cs="Times New Roman"/>
                         <w:lang w:eastAsia="fr-FR"/>
                       </w:rPr>
-                      <m:t>1</m:t>
-                    </m:r>
-                    <m:r>
-                      <w:rPr>
-                        <w:rFonts w:ascii="Cambria Math" w:eastAsia="Times New Roman" w:hAnsi="Cambria Math" w:cs="Times New Roman"/>
-                        <w:lang w:eastAsia="fr-FR"/>
-                      </w:rPr>
-                      <m:t xml:space="preserve"> .  1</m:t>
+                      <m:t>1 .  1</m:t>
                     </m:r>
                   </m:e>
                 </m:d>
@@ -1303,14 +1242,7 @@
                         <w:rFonts w:ascii="Cambria Math" w:eastAsia="Times New Roman" w:hAnsi="Cambria Math" w:cs="Times New Roman"/>
                         <w:lang w:eastAsia="fr-FR"/>
                       </w:rPr>
-                      <m:t>0</m:t>
-                    </m:r>
-                    <m:r>
-                      <w:rPr>
-                        <w:rFonts w:ascii="Cambria Math" w:eastAsia="Times New Roman" w:hAnsi="Cambria Math" w:cs="Times New Roman"/>
-                        <w:lang w:eastAsia="fr-FR"/>
-                      </w:rPr>
-                      <m:t xml:space="preserve"> . 12</m:t>
+                      <m:t>0 . 12</m:t>
                     </m:r>
                   </m:e>
                 </m:d>
@@ -1364,14 +1296,7 @@
                         <w:rFonts w:ascii="Cambria Math" w:eastAsia="Times New Roman" w:hAnsi="Cambria Math" w:cs="Times New Roman"/>
                         <w:lang w:eastAsia="fr-FR"/>
                       </w:rPr>
-                      <m:t>1</m:t>
-                    </m:r>
-                    <m:r>
-                      <w:rPr>
-                        <w:rFonts w:ascii="Cambria Math" w:eastAsia="Times New Roman" w:hAnsi="Cambria Math" w:cs="Times New Roman"/>
-                        <w:lang w:eastAsia="fr-FR"/>
-                      </w:rPr>
-                      <m:t xml:space="preserve"> . 3</m:t>
+                      <m:t>1 . 3</m:t>
                     </m:r>
                   </m:e>
                 </m:d>
@@ -1408,14 +1333,7 @@
                         <w:rFonts w:ascii="Cambria Math" w:eastAsia="Times New Roman" w:hAnsi="Cambria Math" w:cs="Times New Roman"/>
                         <w:lang w:eastAsia="fr-FR"/>
                       </w:rPr>
-                      <m:t>0</m:t>
-                    </m:r>
-                    <m:r>
-                      <w:rPr>
-                        <w:rFonts w:ascii="Cambria Math" w:eastAsia="Times New Roman" w:hAnsi="Cambria Math" w:cs="Times New Roman"/>
-                        <w:lang w:eastAsia="fr-FR"/>
-                      </w:rPr>
-                      <m:t xml:space="preserve"> . 12</m:t>
+                      <m:t>0 . 12</m:t>
                     </m:r>
                   </m:e>
                 </m:d>
@@ -1527,25 +1445,16 @@
         <w:spacing w:before="100" w:beforeAutospacing="1" w:after="100" w:afterAutospacing="1"/>
         <w:rPr>
           <w:rFonts w:ascii="Calibri" w:eastAsia="Times New Roman" w:hAnsi="Calibri" w:cs="Calibri"/>
-          <w:lang w:eastAsia="fr-FR"/>
-        </w:rPr>
-      </w:pPr>
-      <w:proofErr w:type="spellStart"/>
+          <w:lang w:val="en-US" w:eastAsia="fr-FR"/>
+        </w:rPr>
+      </w:pPr>
       <w:r>
         <w:rPr>
           <w:rFonts w:ascii="Calibri" w:eastAsia="Times New Roman" w:hAnsi="Calibri" w:cs="Calibri"/>
-          <w:lang w:eastAsia="fr-FR"/>
+          <w:lang w:val="en-US" w:eastAsia="fr-FR"/>
         </w:rPr>
         <w:lastRenderedPageBreak/>
-        <w:t>Step</w:t>
-      </w:r>
-      <w:proofErr w:type="spellEnd"/>
-      <w:r>
-        <w:rPr>
-          <w:rFonts w:ascii="Calibri" w:eastAsia="Times New Roman" w:hAnsi="Calibri" w:cs="Calibri"/>
-          <w:lang w:eastAsia="fr-FR"/>
-        </w:rPr>
-        <w:t xml:space="preserve"> 3 </w:t>
+        <w:t xml:space="preserve">Step 3 </w:t>
       </w:r>
     </w:p>
     <w:p>
@@ -1553,14 +1462,14 @@
         <w:spacing w:before="100" w:beforeAutospacing="1" w:after="100" w:afterAutospacing="1"/>
         <w:rPr>
           <w:rFonts w:ascii="Calibri" w:eastAsia="Times New Roman" w:hAnsi="Calibri" w:cs="Calibri"/>
-          <w:lang w:eastAsia="fr-FR"/>
+          <w:lang w:val="en-US" w:eastAsia="fr-FR"/>
         </w:rPr>
       </w:pPr>
       <w:proofErr w:type="gramStart"/>
       <w:r>
         <w:rPr>
           <w:rFonts w:ascii="Calibri" w:eastAsia="Times New Roman" w:hAnsi="Calibri" w:cs="Calibri"/>
-          <w:lang w:eastAsia="fr-FR"/>
+          <w:lang w:val="en-US" w:eastAsia="fr-FR"/>
         </w:rPr>
         <w:t>Matrix  =</w:t>
       </w:r>
@@ -1568,14 +1477,14 @@
       <w:r>
         <w:rPr>
           <w:rFonts w:ascii="Calibri" w:eastAsia="Times New Roman" w:hAnsi="Calibri" w:cs="Calibri"/>
-          <w:lang w:eastAsia="fr-FR"/>
+          <w:lang w:val="en-US" w:eastAsia="fr-FR"/>
         </w:rPr>
         <w:t xml:space="preserve"> </w:t>
       </w:r>
       <w:r>
         <w:rPr>
           <w:rFonts w:ascii="Calibri" w:eastAsia="Times New Roman" w:hAnsi="Calibri" w:cs="Calibri"/>
-          <w:lang w:eastAsia="fr-FR"/>
+          <w:lang w:val="en-US" w:eastAsia="fr-FR"/>
         </w:rPr>
         <w:t xml:space="preserve"> (</w:t>
       </w:r>
@@ -1603,7 +1512,7 @@
               <m:r>
                 <w:rPr>
                   <w:rFonts w:ascii="Cambria Math" w:eastAsia="Times New Roman" w:hAnsi="Cambria Math" w:cs="Times New Roman"/>
-                  <w:lang w:eastAsia="fr-FR"/>
+                  <w:lang w:val="en-US" w:eastAsia="fr-FR"/>
                 </w:rPr>
                 <m:t>12</m:t>
               </m:r>
@@ -1614,7 +1523,7 @@
               <m:r>
                 <w:rPr>
                   <w:rFonts w:ascii="Cambria Math" w:eastAsia="Times New Roman" w:hAnsi="Cambria Math" w:cs="Times New Roman"/>
-                  <w:lang w:eastAsia="fr-FR"/>
+                  <w:lang w:val="en-US" w:eastAsia="fr-FR"/>
                 </w:rPr>
                 <m:t>1</m:t>
               </m:r>
@@ -1625,7 +1534,7 @@
               <m:r>
                 <w:rPr>
                   <w:rFonts w:ascii="Cambria Math" w:eastAsia="Times New Roman" w:hAnsi="Cambria Math" w:cs="Times New Roman"/>
-                  <w:lang w:eastAsia="fr-FR"/>
+                  <w:lang w:val="en-US" w:eastAsia="fr-FR"/>
                 </w:rPr>
                 <m:t>3</m:t>
               </m:r>
@@ -1642,7 +1551,7 @@
               <m:r>
                 <w:rPr>
                   <w:rFonts w:ascii="Cambria Math" w:eastAsia="Times New Roman" w:hAnsi="Cambria Math" w:cs="Times New Roman"/>
-                  <w:lang w:eastAsia="fr-FR"/>
+                  <w:lang w:val="en-US" w:eastAsia="fr-FR"/>
                 </w:rPr>
                 <m:t>-</m:t>
               </m:r>
@@ -1660,7 +1569,7 @@
                   <m:r>
                     <w:rPr>
                       <w:rFonts w:ascii="Cambria Math" w:eastAsia="Times New Roman" w:hAnsi="Cambria Math" w:cs="Times New Roman"/>
-                      <w:lang w:eastAsia="fr-FR"/>
+                      <w:lang w:val="en-US" w:eastAsia="fr-FR"/>
                     </w:rPr>
                     <m:t>1</m:t>
                   </m:r>
@@ -1669,7 +1578,7 @@
                   <m:r>
                     <w:rPr>
                       <w:rFonts w:ascii="Cambria Math" w:eastAsia="Times New Roman" w:hAnsi="Cambria Math" w:cs="Times New Roman"/>
-                      <w:lang w:eastAsia="fr-FR"/>
+                      <w:lang w:val="en-US" w:eastAsia="fr-FR"/>
                     </w:rPr>
                     <m:t>2</m:t>
                   </m:r>
@@ -1681,7 +1590,7 @@
         <m:r>
           <w:rPr>
             <w:rFonts w:ascii="Cambria Math" w:eastAsia="Times New Roman" w:hAnsi="Cambria Math" w:cs="Times New Roman"/>
-            <w:lang w:eastAsia="fr-FR"/>
+            <w:lang w:val="en-US" w:eastAsia="fr-FR"/>
           </w:rPr>
           <m:t>)</m:t>
         </m:r>
@@ -1692,24 +1601,15 @@
         <w:spacing w:before="100" w:beforeAutospacing="1" w:after="100" w:afterAutospacing="1"/>
         <w:rPr>
           <w:rFonts w:ascii="Calibri" w:eastAsia="Times New Roman" w:hAnsi="Calibri" w:cs="Calibri"/>
-          <w:lang w:eastAsia="fr-FR"/>
-        </w:rPr>
-      </w:pPr>
-      <w:proofErr w:type="spellStart"/>
+          <w:lang w:val="en-US" w:eastAsia="fr-FR"/>
+        </w:rPr>
+      </w:pPr>
       <w:r>
         <w:rPr>
           <w:rFonts w:ascii="Calibri" w:eastAsia="Times New Roman" w:hAnsi="Calibri" w:cs="Calibri"/>
-          <w:lang w:eastAsia="fr-FR"/>
-        </w:rPr>
-        <w:t>Step</w:t>
-      </w:r>
-      <w:proofErr w:type="spellEnd"/>
-      <w:r>
-        <w:rPr>
-          <w:rFonts w:ascii="Calibri" w:eastAsia="Times New Roman" w:hAnsi="Calibri" w:cs="Calibri"/>
-          <w:lang w:eastAsia="fr-FR"/>
-        </w:rPr>
-        <w:t xml:space="preserve"> 4</w:t>
+          <w:lang w:val="en-US" w:eastAsia="fr-FR"/>
+        </w:rPr>
+        <w:t>Step 4</w:t>
       </w:r>
     </w:p>
     <w:p>
@@ -1717,22 +1617,15 @@
         <w:spacing w:before="100" w:beforeAutospacing="1" w:after="100" w:afterAutospacing="1"/>
         <w:rPr>
           <w:rFonts w:ascii="Calibri" w:eastAsia="Times New Roman" w:hAnsi="Calibri" w:cs="Calibri"/>
-          <w:lang w:eastAsia="fr-FR"/>
+          <w:lang w:val="en-US" w:eastAsia="fr-FR"/>
         </w:rPr>
       </w:pPr>
       <w:r>
         <w:rPr>
           <w:rFonts w:ascii="Calibri" w:eastAsia="Times New Roman" w:hAnsi="Calibri" w:cs="Calibri"/>
-          <w:lang w:eastAsia="fr-FR"/>
-        </w:rPr>
-        <w:t xml:space="preserve">Matrix = </w:t>
-      </w:r>
-      <w:r>
-        <w:rPr>
-          <w:rFonts w:ascii="Calibri" w:eastAsia="Times New Roman" w:hAnsi="Calibri" w:cs="Calibri"/>
-          <w:lang w:eastAsia="fr-FR"/>
-        </w:rPr>
-        <w:t>(</w:t>
+          <w:lang w:val="en-US" w:eastAsia="fr-FR"/>
+        </w:rPr>
+        <w:t>Matrix = (</w:t>
       </w:r>
       <m:oMath>
         <m:m>
@@ -1758,7 +1651,7 @@
               <m:r>
                 <w:rPr>
                   <w:rFonts w:ascii="Cambria Math" w:eastAsia="Times New Roman" w:hAnsi="Cambria Math" w:cs="Times New Roman"/>
-                  <w:lang w:eastAsia="fr-FR"/>
+                  <w:lang w:val="en-US" w:eastAsia="fr-FR"/>
                 </w:rPr>
                 <m:t>12</m:t>
               </m:r>
@@ -1769,7 +1662,7 @@
               <m:r>
                 <w:rPr>
                   <w:rFonts w:ascii="Cambria Math" w:eastAsia="Times New Roman" w:hAnsi="Cambria Math" w:cs="Times New Roman"/>
-                  <w:lang w:eastAsia="fr-FR"/>
+                  <w:lang w:val="en-US" w:eastAsia="fr-FR"/>
                 </w:rPr>
                 <m:t>1</m:t>
               </m:r>
@@ -1780,7 +1673,7 @@
               <m:r>
                 <w:rPr>
                   <w:rFonts w:ascii="Cambria Math" w:eastAsia="Times New Roman" w:hAnsi="Cambria Math" w:cs="Times New Roman"/>
-                  <w:lang w:eastAsia="fr-FR"/>
+                  <w:lang w:val="en-US" w:eastAsia="fr-FR"/>
                 </w:rPr>
                 <m:t>3</m:t>
               </m:r>
@@ -1797,6 +1690,7 @@
               <m:r>
                 <w:rPr>
                   <w:rFonts w:ascii="Cambria Math" w:eastAsia="Cambria Math" w:hAnsi="Cambria Math" w:cs="Cambria Math"/>
+                  <w:lang w:val="en-US"/>
                 </w:rPr>
                 <m:t>-</m:t>
               </m:r>
@@ -1814,7 +1708,7 @@
                   <m:r>
                     <w:rPr>
                       <w:rFonts w:ascii="Cambria Math" w:eastAsia="Times New Roman" w:hAnsi="Cambria Math" w:cs="Times New Roman"/>
-                      <w:lang w:eastAsia="fr-FR"/>
+                      <w:lang w:val="en-US" w:eastAsia="fr-FR"/>
                     </w:rPr>
                     <m:t>1</m:t>
                   </m:r>
@@ -1823,7 +1717,7 @@
                   <m:r>
                     <w:rPr>
                       <w:rFonts w:ascii="Cambria Math" w:eastAsia="Times New Roman" w:hAnsi="Cambria Math" w:cs="Times New Roman"/>
-                      <w:lang w:eastAsia="fr-FR"/>
+                      <w:lang w:val="en-US" w:eastAsia="fr-FR"/>
                     </w:rPr>
                     <m:t>2</m:t>
                   </m:r>
@@ -1835,135 +1729,7 @@
         <m:r>
           <w:rPr>
             <w:rFonts w:ascii="Cambria Math" w:eastAsia="Times New Roman" w:hAnsi="Cambria Math" w:cs="Times New Roman"/>
-            <w:lang w:eastAsia="fr-FR"/>
-          </w:rPr>
-          <m:t>)</m:t>
-        </m:r>
-        <m:r>
-          <w:rPr>
-            <w:rFonts w:ascii="Cambria Math" w:eastAsia="Times New Roman" w:hAnsi="Cambria Math" w:cs="Times New Roman"/>
-            <w:lang w:eastAsia="fr-FR"/>
-          </w:rPr>
-          <m:t>÷w</m:t>
-        </m:r>
-      </m:oMath>
-      <w:r>
-        <w:rPr>
-          <w:rFonts w:ascii="Calibri" w:eastAsia="Times New Roman" w:hAnsi="Calibri" w:cs="Calibri"/>
-          <w:lang w:eastAsia="fr-FR"/>
-        </w:rPr>
-        <w:t xml:space="preserve">  = </w:t>
-      </w:r>
-      <m:oMath>
-        <m:r>
-          <w:rPr>
-            <w:rFonts w:ascii="Cambria Math" w:eastAsia="Times New Roman" w:hAnsi="Cambria Math" w:cs="Calibri"/>
-            <w:lang w:eastAsia="fr-FR"/>
-          </w:rPr>
-          <m:t>(</m:t>
-        </m:r>
-        <m:m>
-          <m:mPr>
-            <m:mcs>
-              <m:mc>
-                <m:mcPr>
-                  <m:count m:val="1"/>
-                  <m:mcJc m:val="center"/>
-                </m:mcPr>
-              </m:mc>
-            </m:mcs>
-            <m:ctrlPr>
-              <w:rPr>
-                <w:rFonts w:ascii="Cambria Math" w:eastAsia="Times New Roman" w:hAnsi="Cambria Math" w:cs="Times New Roman"/>
-                <w:i/>
-                <w:lang w:eastAsia="fr-FR"/>
-              </w:rPr>
-            </m:ctrlPr>
-          </m:mPr>
-          <m:mr>
-            <m:e>
-              <m:r>
-                <w:rPr>
-                  <w:rFonts w:ascii="Cambria Math" w:eastAsia="Times New Roman" w:hAnsi="Cambria Math" w:cs="Times New Roman"/>
-                  <w:lang w:eastAsia="fr-FR"/>
-                </w:rPr>
-                <m:t>12</m:t>
-              </m:r>
-            </m:e>
-          </m:mr>
-          <m:mr>
-            <m:e>
-              <m:r>
-                <w:rPr>
-                  <w:rFonts w:ascii="Cambria Math" w:eastAsia="Times New Roman" w:hAnsi="Cambria Math" w:cs="Times New Roman"/>
-                  <w:lang w:eastAsia="fr-FR"/>
-                </w:rPr>
-                <m:t>1</m:t>
-              </m:r>
-            </m:e>
-          </m:mr>
-          <m:mr>
-            <m:e>
-              <m:r>
-                <w:rPr>
-                  <w:rFonts w:ascii="Cambria Math" w:eastAsia="Times New Roman" w:hAnsi="Cambria Math" w:cs="Times New Roman"/>
-                  <w:lang w:eastAsia="fr-FR"/>
-                </w:rPr>
-                <m:t>3</m:t>
-              </m:r>
-              <m:ctrlPr>
-                <w:rPr>
-                  <w:rFonts w:ascii="Cambria Math" w:eastAsia="Cambria Math" w:hAnsi="Cambria Math" w:cs="Cambria Math"/>
-                  <w:i/>
-                </w:rPr>
-              </m:ctrlPr>
-            </m:e>
-          </m:mr>
-          <m:mr>
-            <m:e>
-              <m:r>
-                <w:rPr>
-                  <w:rFonts w:ascii="Cambria Math" w:eastAsia="Times New Roman" w:hAnsi="Cambria Math" w:cs="Times New Roman"/>
-                  <w:lang w:eastAsia="fr-FR"/>
-                </w:rPr>
-                <m:t>-</m:t>
-              </m:r>
-              <m:f>
-                <m:fPr>
-                  <m:ctrlPr>
-                    <w:rPr>
-                      <w:rFonts w:ascii="Cambria Math" w:eastAsia="Times New Roman" w:hAnsi="Cambria Math" w:cs="Times New Roman"/>
-                      <w:i/>
-                      <w:lang w:eastAsia="fr-FR"/>
-                    </w:rPr>
-                  </m:ctrlPr>
-                </m:fPr>
-                <m:num>
-                  <m:r>
-                    <w:rPr>
-                      <w:rFonts w:ascii="Cambria Math" w:eastAsia="Times New Roman" w:hAnsi="Cambria Math" w:cs="Times New Roman"/>
-                      <w:lang w:eastAsia="fr-FR"/>
-                    </w:rPr>
-                    <m:t>1</m:t>
-                  </m:r>
-                </m:num>
-                <m:den>
-                  <m:r>
-                    <w:rPr>
-                      <w:rFonts w:ascii="Cambria Math" w:eastAsia="Times New Roman" w:hAnsi="Cambria Math" w:cs="Times New Roman"/>
-                      <w:lang w:eastAsia="fr-FR"/>
-                    </w:rPr>
-                    <m:t>2</m:t>
-                  </m:r>
-                </m:den>
-              </m:f>
-            </m:e>
-          </m:mr>
-        </m:m>
-        <m:r>
-          <w:rPr>
-            <w:rFonts w:ascii="Cambria Math" w:eastAsia="Times New Roman" w:hAnsi="Cambria Math" w:cs="Times New Roman"/>
-            <w:lang w:eastAsia="fr-FR"/>
+            <w:lang w:val="en-US" w:eastAsia="fr-FR"/>
           </w:rPr>
           <m:t>)÷</m:t>
         </m:r>
@@ -1972,189 +1738,15 @@
             <w:rFonts w:ascii="Cambria Math" w:eastAsia="Times New Roman" w:hAnsi="Cambria Math" w:cs="Times New Roman"/>
             <w:lang w:eastAsia="fr-FR"/>
           </w:rPr>
-          <m:t xml:space="preserve"> -</m:t>
-        </m:r>
-        <m:f>
-          <m:fPr>
-            <m:ctrlPr>
-              <w:rPr>
-                <w:rFonts w:ascii="Cambria Math" w:eastAsia="Times New Roman" w:hAnsi="Cambria Math" w:cs="Times New Roman"/>
-                <w:i/>
-                <w:lang w:eastAsia="fr-FR"/>
-              </w:rPr>
-            </m:ctrlPr>
-          </m:fPr>
-          <m:num>
-            <m:r>
-              <w:rPr>
-                <w:rFonts w:ascii="Cambria Math" w:eastAsia="Times New Roman" w:hAnsi="Cambria Math" w:cs="Times New Roman"/>
-                <w:lang w:eastAsia="fr-FR"/>
-              </w:rPr>
-              <m:t>1</m:t>
-            </m:r>
-          </m:num>
-          <m:den>
-            <m:r>
-              <w:rPr>
-                <w:rFonts w:ascii="Cambria Math" w:eastAsia="Times New Roman" w:hAnsi="Cambria Math" w:cs="Times New Roman"/>
-                <w:lang w:eastAsia="fr-FR"/>
-              </w:rPr>
-              <m:t>2</m:t>
-            </m:r>
-          </m:den>
-        </m:f>
-      </m:oMath>
-      <w:r>
-        <w:rPr>
-          <w:rFonts w:ascii="Calibri" w:eastAsia="Times New Roman" w:hAnsi="Calibri" w:cs="Calibri"/>
-          <w:lang w:eastAsia="fr-FR"/>
-        </w:rPr>
-        <w:t xml:space="preserve"> =</w:t>
-      </w:r>
-      <w:r>
-        <w:rPr>
-          <w:rFonts w:ascii="Calibri" w:eastAsia="Times New Roman" w:hAnsi="Calibri" w:cs="Calibri"/>
-          <w:lang w:eastAsia="fr-FR"/>
-        </w:rPr>
-        <w:t xml:space="preserve"> </w:t>
-      </w:r>
-      <m:oMath>
-        <m:r>
-          <w:rPr>
-            <w:rFonts w:ascii="Cambria Math" w:eastAsia="Times New Roman" w:hAnsi="Cambria Math" w:cs="Calibri"/>
-            <w:lang w:eastAsia="fr-FR"/>
-          </w:rPr>
-          <m:t>(</m:t>
-        </m:r>
-        <m:m>
-          <m:mPr>
-            <m:mcs>
-              <m:mc>
-                <m:mcPr>
-                  <m:count m:val="1"/>
-                  <m:mcJc m:val="center"/>
-                </m:mcPr>
-              </m:mc>
-            </m:mcs>
-            <m:ctrlPr>
-              <w:rPr>
-                <w:rFonts w:ascii="Cambria Math" w:eastAsia="Times New Roman" w:hAnsi="Cambria Math" w:cs="Times New Roman"/>
-                <w:i/>
-                <w:lang w:eastAsia="fr-FR"/>
-              </w:rPr>
-            </m:ctrlPr>
-          </m:mPr>
-          <m:mr>
-            <m:e>
-              <m:r>
-                <w:rPr>
-                  <w:rFonts w:ascii="Cambria Math" w:eastAsia="Times New Roman" w:hAnsi="Cambria Math" w:cs="Times New Roman"/>
-                  <w:lang w:eastAsia="fr-FR"/>
-                </w:rPr>
-                <m:t>-24</m:t>
-              </m:r>
-            </m:e>
-          </m:mr>
-          <m:mr>
-            <m:e>
-              <m:r>
-                <w:rPr>
-                  <w:rFonts w:ascii="Cambria Math" w:eastAsia="Times New Roman" w:hAnsi="Cambria Math" w:cs="Times New Roman"/>
-                  <w:lang w:eastAsia="fr-FR"/>
-                </w:rPr>
-                <m:t>-2</m:t>
-              </m:r>
-            </m:e>
-          </m:mr>
-          <m:mr>
-            <m:e>
-              <m:r>
-                <w:rPr>
-                  <w:rFonts w:ascii="Cambria Math" w:eastAsia="Times New Roman" w:hAnsi="Cambria Math" w:cs="Times New Roman"/>
-                  <w:lang w:eastAsia="fr-FR"/>
-                </w:rPr>
-                <m:t>-6</m:t>
-              </m:r>
-              <m:ctrlPr>
-                <w:rPr>
-                  <w:rFonts w:ascii="Cambria Math" w:eastAsia="Cambria Math" w:hAnsi="Cambria Math" w:cs="Cambria Math"/>
-                  <w:i/>
-                </w:rPr>
-              </m:ctrlPr>
-            </m:e>
-          </m:mr>
-          <m:mr>
-            <m:e>
-              <m:r>
-                <w:rPr>
-                  <w:rFonts w:ascii="Cambria Math" w:eastAsia="Times New Roman" w:hAnsi="Cambria Math" w:cs="Times New Roman"/>
-                  <w:lang w:eastAsia="fr-FR"/>
-                </w:rPr>
-                <m:t>1</m:t>
-              </m:r>
-            </m:e>
-          </m:mr>
-        </m:m>
-        <m:r>
-          <w:rPr>
-            <w:rFonts w:ascii="Cambria Math" w:eastAsia="Times New Roman" w:hAnsi="Cambria Math" w:cs="Times New Roman"/>
-            <w:lang w:eastAsia="fr-FR"/>
-          </w:rPr>
-          <m:t>)</m:t>
+          <m:t>w</m:t>
         </m:r>
       </m:oMath>
-    </w:p>
-    <w:p>
-      <w:pPr>
-        <w:spacing w:before="100" w:beforeAutospacing="1" w:after="100" w:afterAutospacing="1"/>
+      <w:r>
         <w:rPr>
           <w:rFonts w:ascii="Calibri" w:eastAsia="Times New Roman" w:hAnsi="Calibri" w:cs="Calibri"/>
-          <w:lang w:eastAsia="fr-FR"/>
-        </w:rPr>
-      </w:pPr>
-    </w:p>
-    <w:p>
-      <w:pPr>
-        <w:spacing w:before="100" w:beforeAutospacing="1" w:after="100" w:afterAutospacing="1"/>
-        <w:rPr>
-          <w:rFonts w:ascii="Calibri" w:eastAsia="Times New Roman" w:hAnsi="Calibri" w:cs="Calibri"/>
-          <w:lang w:val="en-US" w:eastAsia="fr-FR"/>
-        </w:rPr>
-      </w:pPr>
-      <w:r>
-        <w:rPr>
-          <w:rFonts w:ascii="Calibri" w:eastAsia="Times New Roman" w:hAnsi="Calibri" w:cs="Calibri"/>
-          <w:lang w:val="en-US" w:eastAsia="fr-FR"/>
-        </w:rPr>
-        <w:t>The canonical perspective project</w:t>
-      </w:r>
-      <w:r>
-        <w:rPr>
-          <w:rFonts w:ascii="Calibri" w:eastAsia="Times New Roman" w:hAnsi="Calibri" w:cs="Calibri"/>
-          <w:lang w:val="en-US" w:eastAsia="fr-FR"/>
-        </w:rPr>
-        <w:t>ion</w:t>
-      </w:r>
-      <w:r>
-        <w:rPr>
-          <w:rFonts w:ascii="Calibri" w:eastAsia="Times New Roman" w:hAnsi="Calibri" w:cs="Calibri"/>
-          <w:lang w:val="en-US" w:eastAsia="fr-FR"/>
-        </w:rPr>
-        <w:t xml:space="preserve"> </w:t>
-      </w:r>
-      <w:r>
-        <w:rPr>
-          <w:rFonts w:ascii="Calibri" w:eastAsia="Times New Roman" w:hAnsi="Calibri" w:cs="Calibri"/>
-          <w:lang w:val="en-US" w:eastAsia="fr-FR"/>
-        </w:rPr>
-        <w:t>of</w:t>
-      </w:r>
-      <w:r>
-        <w:rPr>
-          <w:rFonts w:ascii="Calibri" w:eastAsia="Times New Roman" w:hAnsi="Calibri" w:cs="Calibri"/>
-          <w:lang w:val="en-US" w:eastAsia="fr-FR"/>
-        </w:rPr>
-        <w:t xml:space="preserve"> the point is </w:t>
+          <w:lang w:val="en-US" w:eastAsia="fr-FR"/>
+        </w:rPr>
+        <w:t xml:space="preserve">  = </w:t>
       </w:r>
       <m:oMath>
         <m:r>
@@ -2189,6 +1781,156 @@
                   <w:rFonts w:ascii="Cambria Math" w:eastAsia="Times New Roman" w:hAnsi="Cambria Math" w:cs="Times New Roman"/>
                   <w:lang w:val="en-US" w:eastAsia="fr-FR"/>
                 </w:rPr>
+                <m:t>12</m:t>
+              </m:r>
+            </m:e>
+          </m:mr>
+          <m:mr>
+            <m:e>
+              <m:r>
+                <w:rPr>
+                  <w:rFonts w:ascii="Cambria Math" w:eastAsia="Times New Roman" w:hAnsi="Cambria Math" w:cs="Times New Roman"/>
+                  <w:lang w:val="en-US" w:eastAsia="fr-FR"/>
+                </w:rPr>
+                <m:t>1</m:t>
+              </m:r>
+            </m:e>
+          </m:mr>
+          <m:mr>
+            <m:e>
+              <m:r>
+                <w:rPr>
+                  <w:rFonts w:ascii="Cambria Math" w:eastAsia="Times New Roman" w:hAnsi="Cambria Math" w:cs="Times New Roman"/>
+                  <w:lang w:val="en-US" w:eastAsia="fr-FR"/>
+                </w:rPr>
+                <m:t>3</m:t>
+              </m:r>
+              <m:ctrlPr>
+                <w:rPr>
+                  <w:rFonts w:ascii="Cambria Math" w:eastAsia="Cambria Math" w:hAnsi="Cambria Math" w:cs="Cambria Math"/>
+                  <w:i/>
+                </w:rPr>
+              </m:ctrlPr>
+            </m:e>
+          </m:mr>
+          <m:mr>
+            <m:e>
+              <m:r>
+                <w:rPr>
+                  <w:rFonts w:ascii="Cambria Math" w:eastAsia="Times New Roman" w:hAnsi="Cambria Math" w:cs="Times New Roman"/>
+                  <w:lang w:val="en-US" w:eastAsia="fr-FR"/>
+                </w:rPr>
+                <m:t>-</m:t>
+              </m:r>
+              <m:f>
+                <m:fPr>
+                  <m:ctrlPr>
+                    <w:rPr>
+                      <w:rFonts w:ascii="Cambria Math" w:eastAsia="Times New Roman" w:hAnsi="Cambria Math" w:cs="Times New Roman"/>
+                      <w:i/>
+                      <w:lang w:eastAsia="fr-FR"/>
+                    </w:rPr>
+                  </m:ctrlPr>
+                </m:fPr>
+                <m:num>
+                  <m:r>
+                    <w:rPr>
+                      <w:rFonts w:ascii="Cambria Math" w:eastAsia="Times New Roman" w:hAnsi="Cambria Math" w:cs="Times New Roman"/>
+                      <w:lang w:val="en-US" w:eastAsia="fr-FR"/>
+                    </w:rPr>
+                    <m:t>1</m:t>
+                  </m:r>
+                </m:num>
+                <m:den>
+                  <m:r>
+                    <w:rPr>
+                      <w:rFonts w:ascii="Cambria Math" w:eastAsia="Times New Roman" w:hAnsi="Cambria Math" w:cs="Times New Roman"/>
+                      <w:lang w:val="en-US" w:eastAsia="fr-FR"/>
+                    </w:rPr>
+                    <m:t>2</m:t>
+                  </m:r>
+                </m:den>
+              </m:f>
+            </m:e>
+          </m:mr>
+        </m:m>
+        <m:r>
+          <w:rPr>
+            <w:rFonts w:ascii="Cambria Math" w:eastAsia="Times New Roman" w:hAnsi="Cambria Math" w:cs="Times New Roman"/>
+            <w:lang w:val="en-US" w:eastAsia="fr-FR"/>
+          </w:rPr>
+          <m:t>)÷ -</m:t>
+        </m:r>
+        <m:f>
+          <m:fPr>
+            <m:ctrlPr>
+              <w:rPr>
+                <w:rFonts w:ascii="Cambria Math" w:eastAsia="Times New Roman" w:hAnsi="Cambria Math" w:cs="Times New Roman"/>
+                <w:i/>
+                <w:lang w:eastAsia="fr-FR"/>
+              </w:rPr>
+            </m:ctrlPr>
+          </m:fPr>
+          <m:num>
+            <m:r>
+              <w:rPr>
+                <w:rFonts w:ascii="Cambria Math" w:eastAsia="Times New Roman" w:hAnsi="Cambria Math" w:cs="Times New Roman"/>
+                <w:lang w:val="en-US" w:eastAsia="fr-FR"/>
+              </w:rPr>
+              <m:t>1</m:t>
+            </m:r>
+          </m:num>
+          <m:den>
+            <m:r>
+              <w:rPr>
+                <w:rFonts w:ascii="Cambria Math" w:eastAsia="Times New Roman" w:hAnsi="Cambria Math" w:cs="Times New Roman"/>
+                <w:lang w:val="en-US" w:eastAsia="fr-FR"/>
+              </w:rPr>
+              <m:t>2</m:t>
+            </m:r>
+          </m:den>
+        </m:f>
+      </m:oMath>
+      <w:r>
+        <w:rPr>
+          <w:rFonts w:ascii="Calibri" w:eastAsia="Times New Roman" w:hAnsi="Calibri" w:cs="Calibri"/>
+          <w:lang w:val="en-US" w:eastAsia="fr-FR"/>
+        </w:rPr>
+        <w:t xml:space="preserve"> = </w:t>
+      </w:r>
+      <m:oMath>
+        <m:r>
+          <w:rPr>
+            <w:rFonts w:ascii="Cambria Math" w:eastAsia="Times New Roman" w:hAnsi="Cambria Math" w:cs="Calibri"/>
+            <w:lang w:val="en-US" w:eastAsia="fr-FR"/>
+          </w:rPr>
+          <m:t>(</m:t>
+        </m:r>
+        <m:m>
+          <m:mPr>
+            <m:mcs>
+              <m:mc>
+                <m:mcPr>
+                  <m:count m:val="1"/>
+                  <m:mcJc m:val="center"/>
+                </m:mcPr>
+              </m:mc>
+            </m:mcs>
+            <m:ctrlPr>
+              <w:rPr>
+                <w:rFonts w:ascii="Cambria Math" w:eastAsia="Times New Roman" w:hAnsi="Cambria Math" w:cs="Times New Roman"/>
+                <w:i/>
+                <w:lang w:eastAsia="fr-FR"/>
+              </w:rPr>
+            </m:ctrlPr>
+          </m:mPr>
+          <m:mr>
+            <m:e>
+              <m:r>
+                <w:rPr>
+                  <w:rFonts w:ascii="Cambria Math" w:eastAsia="Times New Roman" w:hAnsi="Cambria Math" w:cs="Times New Roman"/>
+                  <w:lang w:val="en-US" w:eastAsia="fr-FR"/>
+                </w:rPr>
                 <m:t>-24</m:t>
               </m:r>
             </m:e>
@@ -2253,6 +1995,144 @@
     </w:p>
     <w:p>
       <w:pPr>
+        <w:spacing w:before="100" w:beforeAutospacing="1" w:after="100" w:afterAutospacing="1"/>
+        <w:rPr>
+          <w:rFonts w:ascii="Calibri" w:eastAsia="Times New Roman" w:hAnsi="Calibri" w:cs="Calibri"/>
+          <w:lang w:val="en-US" w:eastAsia="fr-FR"/>
+        </w:rPr>
+      </w:pPr>
+      <w:r>
+        <w:rPr>
+          <w:rFonts w:ascii="Calibri" w:eastAsia="Times New Roman" w:hAnsi="Calibri" w:cs="Calibri"/>
+          <w:lang w:val="en-US" w:eastAsia="fr-FR"/>
+        </w:rPr>
+        <w:t>The canonical perspective project</w:t>
+      </w:r>
+      <w:r>
+        <w:rPr>
+          <w:rFonts w:ascii="Calibri" w:eastAsia="Times New Roman" w:hAnsi="Calibri" w:cs="Calibri"/>
+          <w:lang w:val="en-US" w:eastAsia="fr-FR"/>
+        </w:rPr>
+        <w:t>ion</w:t>
+      </w:r>
+      <w:r>
+        <w:rPr>
+          <w:rFonts w:ascii="Calibri" w:eastAsia="Times New Roman" w:hAnsi="Calibri" w:cs="Calibri"/>
+          <w:lang w:val="en-US" w:eastAsia="fr-FR"/>
+        </w:rPr>
+        <w:t xml:space="preserve"> </w:t>
+      </w:r>
+      <w:r>
+        <w:rPr>
+          <w:rFonts w:ascii="Calibri" w:eastAsia="Times New Roman" w:hAnsi="Calibri" w:cs="Calibri"/>
+          <w:lang w:val="en-US" w:eastAsia="fr-FR"/>
+        </w:rPr>
+        <w:t>of</w:t>
+      </w:r>
+      <w:r>
+        <w:rPr>
+          <w:rFonts w:ascii="Calibri" w:eastAsia="Times New Roman" w:hAnsi="Calibri" w:cs="Calibri"/>
+          <w:lang w:val="en-US" w:eastAsia="fr-FR"/>
+        </w:rPr>
+        <w:t xml:space="preserve"> the point is </w:t>
+      </w:r>
+      <m:oMath>
+        <m:r>
+          <w:rPr>
+            <w:rFonts w:ascii="Cambria Math" w:eastAsia="Times New Roman" w:hAnsi="Cambria Math" w:cs="Calibri"/>
+            <w:lang w:val="en-US" w:eastAsia="fr-FR"/>
+          </w:rPr>
+          <m:t>(</m:t>
+        </m:r>
+        <m:m>
+          <m:mPr>
+            <m:mcs>
+              <m:mc>
+                <m:mcPr>
+                  <m:count m:val="1"/>
+                  <m:mcJc m:val="center"/>
+                </m:mcPr>
+              </m:mc>
+            </m:mcs>
+            <m:ctrlPr>
+              <w:rPr>
+                <w:rFonts w:ascii="Cambria Math" w:eastAsia="Times New Roman" w:hAnsi="Cambria Math" w:cs="Times New Roman"/>
+                <w:i/>
+                <w:lang w:eastAsia="fr-FR"/>
+              </w:rPr>
+            </m:ctrlPr>
+          </m:mPr>
+          <m:mr>
+            <m:e>
+              <m:r>
+                <w:rPr>
+                  <w:rFonts w:ascii="Cambria Math" w:eastAsia="Times New Roman" w:hAnsi="Cambria Math" w:cs="Times New Roman"/>
+                  <w:lang w:val="en-US" w:eastAsia="fr-FR"/>
+                </w:rPr>
+                <m:t>-24</m:t>
+              </m:r>
+            </m:e>
+          </m:mr>
+          <m:mr>
+            <m:e>
+              <m:r>
+                <w:rPr>
+                  <w:rFonts w:ascii="Cambria Math" w:eastAsia="Times New Roman" w:hAnsi="Cambria Math" w:cs="Times New Roman"/>
+                  <w:lang w:val="en-US" w:eastAsia="fr-FR"/>
+                </w:rPr>
+                <m:t>-2</m:t>
+              </m:r>
+            </m:e>
+          </m:mr>
+          <m:mr>
+            <m:e>
+              <m:r>
+                <w:rPr>
+                  <w:rFonts w:ascii="Cambria Math" w:eastAsia="Times New Roman" w:hAnsi="Cambria Math" w:cs="Times New Roman"/>
+                  <w:lang w:val="en-US" w:eastAsia="fr-FR"/>
+                </w:rPr>
+                <m:t>-6</m:t>
+              </m:r>
+              <m:ctrlPr>
+                <w:rPr>
+                  <w:rFonts w:ascii="Cambria Math" w:eastAsia="Cambria Math" w:hAnsi="Cambria Math" w:cs="Cambria Math"/>
+                  <w:i/>
+                </w:rPr>
+              </m:ctrlPr>
+            </m:e>
+          </m:mr>
+          <m:mr>
+            <m:e>
+              <m:r>
+                <w:rPr>
+                  <w:rFonts w:ascii="Cambria Math" w:eastAsia="Times New Roman" w:hAnsi="Cambria Math" w:cs="Times New Roman"/>
+                  <w:lang w:val="en-US" w:eastAsia="fr-FR"/>
+                </w:rPr>
+                <m:t>1</m:t>
+              </m:r>
+            </m:e>
+          </m:mr>
+        </m:m>
+        <m:r>
+          <w:rPr>
+            <w:rFonts w:ascii="Cambria Math" w:eastAsia="Times New Roman" w:hAnsi="Cambria Math" w:cs="Times New Roman"/>
+            <w:lang w:val="en-US" w:eastAsia="fr-FR"/>
+          </w:rPr>
+          <m:t>)</m:t>
+        </m:r>
+      </m:oMath>
+    </w:p>
+    <w:p>
+      <w:pPr>
+        <w:spacing w:before="100" w:beforeAutospacing="1" w:after="100" w:afterAutospacing="1"/>
+        <w:rPr>
+          <w:rFonts w:ascii="Calibri" w:eastAsia="Times New Roman" w:hAnsi="Calibri" w:cs="Calibri"/>
+          <w:lang w:val="en-US" w:eastAsia="fr-FR"/>
+        </w:rPr>
+      </w:pPr>
+    </w:p>
+    <w:p>
+      <w:pPr>
         <w:pStyle w:val="NormalWeb"/>
         <w:numPr>
           <w:ilvl w:val="0"/>
@@ -2326,9 +2206,9 @@
           <w:lang w:val="en-US" w:eastAsia="fr-FR"/>
         </w:rPr>
         <w:drawing>
-          <wp:inline distT="0" distB="0" distL="0" distR="0" wp14:anchorId="7E7770DC" wp14:editId="473195FE">
-            <wp:extent cx="3315478" cy="2072174"/>
-            <wp:effectExtent l="0" t="0" r="0" b="0"/>
+          <wp:inline distT="0" distB="0" distL="0" distR="0" wp14:anchorId="7E7770DC" wp14:editId="3B89C636">
+            <wp:extent cx="5902960" cy="2830286"/>
+            <wp:effectExtent l="0" t="0" r="2540" b="1905"/>
             <wp:docPr id="1" name="Image 1" descr="Une image contenant texte&#10;&#10;Description générée automatiquement"/>
             <wp:cNvGraphicFramePr>
               <a:graphicFrameLocks xmlns:a="http://schemas.openxmlformats.org/drawingml/2006/main" noChangeAspect="1"/>
@@ -2355,7 +2235,7 @@
                   <pic:spPr>
                     <a:xfrm>
                       <a:off x="0" y="0"/>
-                      <a:ext cx="3318275" cy="2073922"/>
+                      <a:ext cx="5927880" cy="2842234"/>
                     </a:xfrm>
                     <a:prstGeom prst="rect">
                       <a:avLst/>
@@ -2370,12 +2250,22 @@
     </w:p>
     <w:p>
       <w:pPr>
-        <w:spacing w:before="100" w:beforeAutospacing="1" w:after="100" w:afterAutospacing="1"/>
-        <w:rPr>
-          <w:rFonts w:ascii="Calibri" w:eastAsia="Times New Roman" w:hAnsi="Calibri" w:cs="Calibri"/>
-          <w:lang w:val="en-US" w:eastAsia="fr-FR"/>
-        </w:rPr>
-      </w:pPr>
+        <w:rPr>
+          <w:lang w:val="en-US"/>
+        </w:rPr>
+      </w:pPr>
+      <w:r>
+        <w:rPr>
+          <w:lang w:val="en-US"/>
+        </w:rPr>
+        <w:t>Code can be find in : source/</w:t>
+      </w:r>
+      <w:r>
+        <w:rPr>
+          <w:lang w:val="en-US"/>
+        </w:rPr>
+        <w:t>ExerciseThree/ExerciseThree.cpp</w:t>
+      </w:r>
     </w:p>
     <w:p>
       <w:pPr>
@@ -2394,6 +2284,125 @@
           <w:lang w:val="en-US" w:eastAsia="fr-FR"/>
         </w:rPr>
       </w:pPr>
+    </w:p>
+    <w:p>
+      <w:pPr>
+        <w:spacing w:before="100" w:beforeAutospacing="1" w:after="100" w:afterAutospacing="1"/>
+        <w:rPr>
+          <w:rFonts w:ascii="Calibri" w:eastAsia="Times New Roman" w:hAnsi="Calibri" w:cs="Calibri"/>
+          <w:lang w:val="en-US" w:eastAsia="fr-FR"/>
+        </w:rPr>
+      </w:pPr>
+    </w:p>
+    <w:p>
+      <w:pPr>
+        <w:pStyle w:val="NormalWeb"/>
+        <w:numPr>
+          <w:ilvl w:val="0"/>
+          <w:numId w:val="3"/>
+        </w:numPr>
+        <w:rPr>
+          <w:rFonts w:ascii="Calibri" w:hAnsi="Calibri" w:cs="Calibri"/>
+          <w:b/>
+          <w:bCs/>
+          <w:sz w:val="22"/>
+          <w:szCs w:val="22"/>
+        </w:rPr>
+      </w:pPr>
+      <w:r>
+        <w:rPr>
+          <w:rFonts w:ascii="Calibri" w:hAnsi="Calibri" w:cs="Calibri"/>
+          <w:b/>
+          <w:bCs/>
+          <w:sz w:val="22"/>
+          <w:szCs w:val="22"/>
+        </w:rPr>
+        <w:lastRenderedPageBreak/>
+        <w:t xml:space="preserve">(Diffuse </w:t>
+      </w:r>
+      <w:proofErr w:type="spellStart"/>
+      <w:r>
+        <w:rPr>
+          <w:rFonts w:ascii="Calibri" w:hAnsi="Calibri" w:cs="Calibri"/>
+          <w:b/>
+          <w:bCs/>
+          <w:sz w:val="22"/>
+          <w:szCs w:val="22"/>
+        </w:rPr>
+        <w:t>shader</w:t>
+      </w:r>
+      <w:proofErr w:type="spellEnd"/>
+      <w:proofErr w:type="gramStart"/>
+      <w:r>
+        <w:rPr>
+          <w:rFonts w:ascii="Calibri" w:hAnsi="Calibri" w:cs="Calibri"/>
+          <w:b/>
+          <w:bCs/>
+          <w:sz w:val="22"/>
+          <w:szCs w:val="22"/>
+        </w:rPr>
+        <w:t>):</w:t>
+      </w:r>
+      <w:proofErr w:type="gramEnd"/>
+      <w:r>
+        <w:rPr>
+          <w:rFonts w:ascii="Calibri" w:hAnsi="Calibri" w:cs="Calibri"/>
+          <w:b/>
+          <w:bCs/>
+          <w:sz w:val="22"/>
+          <w:szCs w:val="22"/>
+        </w:rPr>
+        <w:t xml:space="preserve"> 1 Point </w:t>
+      </w:r>
+    </w:p>
+    <w:p>
+      <w:pPr>
+        <w:pStyle w:val="NormalWeb"/>
+        <w:ind w:left="360"/>
+        <w:rPr>
+          <w:rFonts w:ascii="Calibri" w:hAnsi="Calibri" w:cs="Calibri"/>
+          <w:b/>
+          <w:bCs/>
+          <w:sz w:val="22"/>
+          <w:szCs w:val="22"/>
+          <w:lang w:val="en-US"/>
+        </w:rPr>
+      </w:pPr>
+      <w:r>
+        <w:rPr>
+          <w:rFonts w:ascii="Calibri" w:hAnsi="Calibri" w:cs="Calibri"/>
+          <w:b/>
+          <w:bCs/>
+          <w:sz w:val="22"/>
+          <w:szCs w:val="22"/>
+          <w:lang w:val="en-US"/>
+        </w:rPr>
+        <w:t xml:space="preserve">First </w:t>
+      </w:r>
+      <w:proofErr w:type="gramStart"/>
+      <w:r>
+        <w:rPr>
+          <w:rFonts w:ascii="Calibri" w:hAnsi="Calibri" w:cs="Calibri"/>
+          <w:b/>
+          <w:bCs/>
+          <w:sz w:val="22"/>
+          <w:szCs w:val="22"/>
+          <w:lang w:val="en-US"/>
+        </w:rPr>
+        <w:t>Step :</w:t>
+      </w:r>
+      <w:proofErr w:type="gramEnd"/>
+      <w:r>
+        <w:rPr>
+          <w:rFonts w:ascii="Calibri" w:hAnsi="Calibri" w:cs="Calibri"/>
+          <w:b/>
+          <w:bCs/>
+          <w:sz w:val="22"/>
+          <w:szCs w:val="22"/>
+          <w:lang w:val="en-US"/>
+        </w:rPr>
+        <w:t xml:space="preserve"> Find the matrix</w:t>
+      </w:r>
     </w:p>
     <w:p>
       <w:pPr>
@@ -2407,10 +2416,3160 @@
           <w:lang w:val="en-US" w:eastAsia="fr-FR"/>
         </w:rPr>
       </w:pPr>
+      <w:proofErr w:type="spellStart"/>
+      <w:r>
+        <w:rPr>
+          <w:rFonts w:ascii="Calibri" w:eastAsia="Times New Roman" w:hAnsi="Calibri" w:cs="Calibri"/>
+          <w:b/>
+          <w:bCs/>
+          <w:sz w:val="22"/>
+          <w:szCs w:val="22"/>
+          <w:lang w:val="en-US" w:eastAsia="fr-FR"/>
+        </w:rPr>
+        <w:t>Calcul</w:t>
+      </w:r>
+      <w:proofErr w:type="spellEnd"/>
+      <w:r>
+        <w:rPr>
+          <w:rFonts w:ascii="Calibri" w:eastAsia="Times New Roman" w:hAnsi="Calibri" w:cs="Calibri"/>
+          <w:b/>
+          <w:bCs/>
+          <w:sz w:val="22"/>
+          <w:szCs w:val="22"/>
+          <w:lang w:val="en-US" w:eastAsia="fr-FR"/>
+        </w:rPr>
+        <w:t xml:space="preserve"> </w:t>
+      </w:r>
+      <w:proofErr w:type="gramStart"/>
+      <w:r>
+        <w:rPr>
+          <w:rFonts w:ascii="Calibri" w:eastAsia="Times New Roman" w:hAnsi="Calibri" w:cs="Calibri"/>
+          <w:b/>
+          <w:bCs/>
+          <w:sz w:val="22"/>
+          <w:szCs w:val="22"/>
+          <w:lang w:val="en-US" w:eastAsia="fr-FR"/>
+        </w:rPr>
+        <w:t>is :</w:t>
+      </w:r>
+      <w:proofErr w:type="gramEnd"/>
+      <w:r>
+        <w:rPr>
+          <w:rFonts w:ascii="Calibri" w:eastAsia="Times New Roman" w:hAnsi="Calibri" w:cs="Calibri"/>
+          <w:b/>
+          <w:bCs/>
+          <w:sz w:val="22"/>
+          <w:szCs w:val="22"/>
+          <w:lang w:val="en-US" w:eastAsia="fr-FR"/>
+        </w:rPr>
+        <w:t xml:space="preserve"> (Q – P) * (R – P)</w:t>
+      </w:r>
     </w:p>
     <w:p>
       <w:pPr>
-        <w:rPr>
+        <w:spacing w:before="100" w:beforeAutospacing="1" w:after="100" w:afterAutospacing="1"/>
+        <w:rPr>
+          <w:rFonts w:ascii="Calibri" w:eastAsia="Times New Roman" w:hAnsi="Calibri" w:cs="Calibri"/>
+          <w:b/>
+          <w:bCs/>
+          <w:sz w:val="22"/>
+          <w:szCs w:val="22"/>
+          <w:lang w:val="en-US" w:eastAsia="fr-FR"/>
+        </w:rPr>
+      </w:pPr>
+      <m:oMath>
+        <m:r>
+          <m:rPr>
+            <m:sty m:val="bi"/>
+          </m:rPr>
+          <w:rPr>
+            <w:rFonts w:ascii="Cambria Math" w:eastAsia="Times New Roman" w:hAnsi="Cambria Math" w:cs="Calibri"/>
+            <w:sz w:val="22"/>
+            <w:szCs w:val="22"/>
+            <w:lang w:val="en-US" w:eastAsia="fr-FR"/>
+          </w:rPr>
+          <m:t>Calcul= (</m:t>
+        </m:r>
+        <m:m>
+          <m:mPr>
+            <m:mcs>
+              <m:mc>
+                <m:mcPr>
+                  <m:count m:val="1"/>
+                  <m:mcJc m:val="center"/>
+                </m:mcPr>
+              </m:mc>
+            </m:mcs>
+            <m:ctrlPr>
+              <w:rPr>
+                <w:rFonts w:ascii="Cambria Math" w:eastAsia="Times New Roman" w:hAnsi="Cambria Math" w:cs="Calibri"/>
+                <w:b/>
+                <w:bCs/>
+                <w:i/>
+                <w:sz w:val="22"/>
+                <w:szCs w:val="22"/>
+                <w:lang w:val="en-US" w:eastAsia="fr-FR"/>
+              </w:rPr>
+            </m:ctrlPr>
+          </m:mPr>
+          <m:mr>
+            <m:e>
+              <m:r>
+                <m:rPr>
+                  <m:sty m:val="bi"/>
+                </m:rPr>
+                <w:rPr>
+                  <w:rFonts w:ascii="Cambria Math" w:eastAsia="Times New Roman" w:hAnsi="Cambria Math" w:cs="Calibri"/>
+                  <w:sz w:val="22"/>
+                  <w:szCs w:val="22"/>
+                  <w:lang w:val="en-US" w:eastAsia="fr-FR"/>
+                </w:rPr>
+                <m:t>8</m:t>
+              </m:r>
+            </m:e>
+          </m:mr>
+          <m:mr>
+            <m:e>
+              <m:r>
+                <m:rPr>
+                  <m:sty m:val="bi"/>
+                </m:rPr>
+                <w:rPr>
+                  <w:rFonts w:ascii="Cambria Math" w:eastAsia="Times New Roman" w:hAnsi="Cambria Math" w:cs="Calibri"/>
+                  <w:sz w:val="22"/>
+                  <w:szCs w:val="22"/>
+                  <w:lang w:val="en-US" w:eastAsia="fr-FR"/>
+                </w:rPr>
+                <m:t>11</m:t>
+              </m:r>
+            </m:e>
+          </m:mr>
+          <m:mr>
+            <m:e>
+              <m:r>
+                <m:rPr>
+                  <m:sty m:val="bi"/>
+                </m:rPr>
+                <w:rPr>
+                  <w:rFonts w:ascii="Cambria Math" w:eastAsia="Times New Roman" w:hAnsi="Cambria Math" w:cs="Calibri"/>
+                  <w:sz w:val="22"/>
+                  <w:szCs w:val="22"/>
+                  <w:lang w:val="en-US" w:eastAsia="fr-FR"/>
+                </w:rPr>
+                <m:t>14</m:t>
+              </m:r>
+            </m:e>
+          </m:mr>
+        </m:m>
+        <m:r>
+          <m:rPr>
+            <m:sty m:val="bi"/>
+          </m:rPr>
+          <w:rPr>
+            <w:rFonts w:ascii="Cambria Math" w:eastAsia="Times New Roman" w:hAnsi="Cambria Math" w:cs="Calibri"/>
+            <w:sz w:val="22"/>
+            <w:szCs w:val="22"/>
+            <w:lang w:val="en-US" w:eastAsia="fr-FR"/>
+          </w:rPr>
+          <m:t>-</m:t>
+        </m:r>
+        <m:m>
+          <m:mPr>
+            <m:mcs>
+              <m:mc>
+                <m:mcPr>
+                  <m:count m:val="1"/>
+                  <m:mcJc m:val="center"/>
+                </m:mcPr>
+              </m:mc>
+            </m:mcs>
+            <m:ctrlPr>
+              <w:rPr>
+                <w:rFonts w:ascii="Cambria Math" w:eastAsia="Times New Roman" w:hAnsi="Cambria Math" w:cs="Calibri"/>
+                <w:b/>
+                <w:bCs/>
+                <w:i/>
+                <w:sz w:val="22"/>
+                <w:szCs w:val="22"/>
+                <w:lang w:val="en-US" w:eastAsia="fr-FR"/>
+              </w:rPr>
+            </m:ctrlPr>
+          </m:mPr>
+          <m:mr>
+            <m:e>
+              <m:r>
+                <m:rPr>
+                  <m:sty m:val="bi"/>
+                </m:rPr>
+                <w:rPr>
+                  <w:rFonts w:ascii="Cambria Math" w:eastAsia="Times New Roman" w:hAnsi="Cambria Math" w:cs="Calibri"/>
+                  <w:sz w:val="22"/>
+                  <w:szCs w:val="22"/>
+                  <w:lang w:val="en-US" w:eastAsia="fr-FR"/>
+                </w:rPr>
+                <m:t>5</m:t>
+              </m:r>
+            </m:e>
+          </m:mr>
+          <m:mr>
+            <m:e>
+              <m:r>
+                <m:rPr>
+                  <m:sty m:val="bi"/>
+                </m:rPr>
+                <w:rPr>
+                  <w:rFonts w:ascii="Cambria Math" w:eastAsia="Times New Roman" w:hAnsi="Cambria Math" w:cs="Calibri"/>
+                  <w:sz w:val="22"/>
+                  <w:szCs w:val="22"/>
+                  <w:lang w:val="en-US" w:eastAsia="fr-FR"/>
+                </w:rPr>
+                <m:t xml:space="preserve"> 8</m:t>
+              </m:r>
+            </m:e>
+          </m:mr>
+          <m:mr>
+            <m:e>
+              <m:r>
+                <m:rPr>
+                  <m:sty m:val="bi"/>
+                </m:rPr>
+                <w:rPr>
+                  <w:rFonts w:ascii="Cambria Math" w:eastAsia="Times New Roman" w:hAnsi="Cambria Math" w:cs="Calibri"/>
+                  <w:sz w:val="22"/>
+                  <w:szCs w:val="22"/>
+                  <w:lang w:val="en-US" w:eastAsia="fr-FR"/>
+                </w:rPr>
+                <m:t>8</m:t>
+              </m:r>
+            </m:e>
+          </m:mr>
+        </m:m>
+        <m:r>
+          <m:rPr>
+            <m:sty m:val="bi"/>
+          </m:rPr>
+          <w:rPr>
+            <w:rFonts w:ascii="Cambria Math" w:eastAsia="Times New Roman" w:hAnsi="Cambria Math" w:cs="Calibri"/>
+            <w:sz w:val="22"/>
+            <w:szCs w:val="22"/>
+            <w:lang w:val="en-US" w:eastAsia="fr-FR"/>
+          </w:rPr>
+          <m:t xml:space="preserve"> )*(</m:t>
+        </m:r>
+        <m:m>
+          <m:mPr>
+            <m:mcs>
+              <m:mc>
+                <m:mcPr>
+                  <m:count m:val="1"/>
+                  <m:mcJc m:val="center"/>
+                </m:mcPr>
+              </m:mc>
+            </m:mcs>
+            <m:ctrlPr>
+              <w:rPr>
+                <w:rFonts w:ascii="Cambria Math" w:eastAsia="Times New Roman" w:hAnsi="Cambria Math" w:cs="Calibri"/>
+                <w:b/>
+                <w:bCs/>
+                <w:i/>
+                <w:sz w:val="22"/>
+                <w:szCs w:val="22"/>
+                <w:lang w:val="en-US" w:eastAsia="fr-FR"/>
+              </w:rPr>
+            </m:ctrlPr>
+          </m:mPr>
+          <m:mr>
+            <m:e>
+              <m:r>
+                <m:rPr>
+                  <m:sty m:val="bi"/>
+                </m:rPr>
+                <w:rPr>
+                  <w:rFonts w:ascii="Cambria Math" w:eastAsia="Times New Roman" w:hAnsi="Cambria Math" w:cs="Calibri"/>
+                  <w:sz w:val="22"/>
+                  <w:szCs w:val="22"/>
+                  <w:lang w:val="en-US" w:eastAsia="fr-FR"/>
+                </w:rPr>
+                <m:t>0</m:t>
+              </m:r>
+            </m:e>
+          </m:mr>
+          <m:mr>
+            <m:e>
+              <m:r>
+                <m:rPr>
+                  <m:sty m:val="bi"/>
+                </m:rPr>
+                <w:rPr>
+                  <w:rFonts w:ascii="Cambria Math" w:eastAsia="Times New Roman" w:hAnsi="Cambria Math" w:cs="Calibri"/>
+                  <w:sz w:val="22"/>
+                  <w:szCs w:val="22"/>
+                  <w:lang w:val="en-US" w:eastAsia="fr-FR"/>
+                </w:rPr>
+                <m:t>17</m:t>
+              </m:r>
+            </m:e>
+          </m:mr>
+          <m:mr>
+            <m:e>
+              <m:r>
+                <m:rPr>
+                  <m:sty m:val="bi"/>
+                </m:rPr>
+                <w:rPr>
+                  <w:rFonts w:ascii="Cambria Math" w:eastAsia="Times New Roman" w:hAnsi="Cambria Math" w:cs="Calibri"/>
+                  <w:sz w:val="22"/>
+                  <w:szCs w:val="22"/>
+                  <w:lang w:val="en-US" w:eastAsia="fr-FR"/>
+                </w:rPr>
+                <m:t>5</m:t>
+              </m:r>
+            </m:e>
+          </m:mr>
+        </m:m>
+        <m:r>
+          <m:rPr>
+            <m:sty m:val="bi"/>
+          </m:rPr>
+          <w:rPr>
+            <w:rFonts w:ascii="Cambria Math" w:eastAsia="Times New Roman" w:hAnsi="Cambria Math" w:cs="Calibri"/>
+            <w:sz w:val="22"/>
+            <w:szCs w:val="22"/>
+            <w:lang w:val="en-US" w:eastAsia="fr-FR"/>
+          </w:rPr>
+          <m:t>-</m:t>
+        </m:r>
+        <m:m>
+          <m:mPr>
+            <m:mcs>
+              <m:mc>
+                <m:mcPr>
+                  <m:count m:val="1"/>
+                  <m:mcJc m:val="center"/>
+                </m:mcPr>
+              </m:mc>
+            </m:mcs>
+            <m:ctrlPr>
+              <w:rPr>
+                <w:rFonts w:ascii="Cambria Math" w:eastAsia="Times New Roman" w:hAnsi="Cambria Math" w:cs="Calibri"/>
+                <w:b/>
+                <w:bCs/>
+                <w:i/>
+                <w:sz w:val="22"/>
+                <w:szCs w:val="22"/>
+                <w:lang w:val="en-US" w:eastAsia="fr-FR"/>
+              </w:rPr>
+            </m:ctrlPr>
+          </m:mPr>
+          <m:mr>
+            <m:e>
+              <m:r>
+                <m:rPr>
+                  <m:sty m:val="bi"/>
+                </m:rPr>
+                <w:rPr>
+                  <w:rFonts w:ascii="Cambria Math" w:eastAsia="Times New Roman" w:hAnsi="Cambria Math" w:cs="Calibri"/>
+                  <w:sz w:val="22"/>
+                  <w:szCs w:val="22"/>
+                  <w:lang w:val="en-US" w:eastAsia="fr-FR"/>
+                </w:rPr>
+                <m:t>5</m:t>
+              </m:r>
+            </m:e>
+          </m:mr>
+          <m:mr>
+            <m:e>
+              <m:r>
+                <m:rPr>
+                  <m:sty m:val="bi"/>
+                </m:rPr>
+                <w:rPr>
+                  <w:rFonts w:ascii="Cambria Math" w:eastAsia="Times New Roman" w:hAnsi="Cambria Math" w:cs="Calibri"/>
+                  <w:sz w:val="22"/>
+                  <w:szCs w:val="22"/>
+                  <w:lang w:val="en-US" w:eastAsia="fr-FR"/>
+                </w:rPr>
+                <m:t>8</m:t>
+              </m:r>
+            </m:e>
+          </m:mr>
+          <m:mr>
+            <m:e>
+              <m:r>
+                <m:rPr>
+                  <m:sty m:val="bi"/>
+                </m:rPr>
+                <w:rPr>
+                  <w:rFonts w:ascii="Cambria Math" w:eastAsia="Times New Roman" w:hAnsi="Cambria Math" w:cs="Calibri"/>
+                  <w:sz w:val="22"/>
+                  <w:szCs w:val="22"/>
+                  <w:lang w:val="en-US" w:eastAsia="fr-FR"/>
+                </w:rPr>
+                <m:t>8</m:t>
+              </m:r>
+            </m:e>
+          </m:mr>
+        </m:m>
+        <m:r>
+          <m:rPr>
+            <m:sty m:val="bi"/>
+          </m:rPr>
+          <w:rPr>
+            <w:rFonts w:ascii="Cambria Math" w:eastAsia="Times New Roman" w:hAnsi="Cambria Math" w:cs="Calibri"/>
+            <w:sz w:val="22"/>
+            <w:szCs w:val="22"/>
+            <w:lang w:val="en-US" w:eastAsia="fr-FR"/>
+          </w:rPr>
+          <m:t>)</m:t>
+        </m:r>
+      </m:oMath>
+      <w:r>
+        <w:rPr>
+          <w:rFonts w:ascii="Calibri" w:eastAsia="Times New Roman" w:hAnsi="Calibri" w:cs="Calibri"/>
+          <w:b/>
+          <w:bCs/>
+          <w:sz w:val="22"/>
+          <w:szCs w:val="22"/>
+          <w:lang w:val="en-US" w:eastAsia="fr-FR"/>
+        </w:rPr>
+        <w:t xml:space="preserve">  </w:t>
+      </w:r>
+    </w:p>
+    <w:p>
+      <w:pPr>
+        <w:spacing w:before="100" w:beforeAutospacing="1" w:after="100" w:afterAutospacing="1"/>
+        <w:rPr>
+          <w:rFonts w:ascii="Calibri" w:eastAsia="Times New Roman" w:hAnsi="Calibri" w:cs="Calibri"/>
+          <w:b/>
+          <w:bCs/>
+          <w:sz w:val="22"/>
+          <w:szCs w:val="22"/>
+          <w:lang w:val="en-US" w:eastAsia="fr-FR"/>
+        </w:rPr>
+      </w:pPr>
+      <m:oMath>
+        <m:r>
+          <m:rPr>
+            <m:sty m:val="bi"/>
+          </m:rPr>
+          <w:rPr>
+            <w:rFonts w:ascii="Cambria Math" w:eastAsia="Times New Roman" w:hAnsi="Cambria Math" w:cs="Calibri"/>
+            <w:sz w:val="22"/>
+            <w:szCs w:val="22"/>
+            <w:lang w:val="en-US" w:eastAsia="fr-FR"/>
+          </w:rPr>
+          <m:t xml:space="preserve">Calcul= </m:t>
+        </m:r>
+        <m:m>
+          <m:mPr>
+            <m:mcs>
+              <m:mc>
+                <m:mcPr>
+                  <m:count m:val="1"/>
+                  <m:mcJc m:val="center"/>
+                </m:mcPr>
+              </m:mc>
+            </m:mcs>
+            <m:ctrlPr>
+              <w:rPr>
+                <w:rFonts w:ascii="Cambria Math" w:eastAsia="Times New Roman" w:hAnsi="Cambria Math" w:cs="Calibri"/>
+                <w:b/>
+                <w:bCs/>
+                <w:i/>
+                <w:sz w:val="22"/>
+                <w:szCs w:val="22"/>
+                <w:lang w:val="en-US" w:eastAsia="fr-FR"/>
+              </w:rPr>
+            </m:ctrlPr>
+          </m:mPr>
+          <m:mr>
+            <m:e>
+              <m:r>
+                <m:rPr>
+                  <m:sty m:val="bi"/>
+                </m:rPr>
+                <w:rPr>
+                  <w:rFonts w:ascii="Cambria Math" w:eastAsia="Times New Roman" w:hAnsi="Cambria Math" w:cs="Calibri"/>
+                  <w:sz w:val="22"/>
+                  <w:szCs w:val="22"/>
+                  <w:lang w:val="en-US" w:eastAsia="fr-FR"/>
+                </w:rPr>
+                <m:t>3</m:t>
+              </m:r>
+            </m:e>
+          </m:mr>
+          <m:mr>
+            <m:e>
+              <m:r>
+                <m:rPr>
+                  <m:sty m:val="bi"/>
+                </m:rPr>
+                <w:rPr>
+                  <w:rFonts w:ascii="Cambria Math" w:eastAsia="Times New Roman" w:hAnsi="Cambria Math" w:cs="Calibri"/>
+                  <w:sz w:val="22"/>
+                  <w:szCs w:val="22"/>
+                  <w:lang w:val="en-US" w:eastAsia="fr-FR"/>
+                </w:rPr>
+                <m:t>3</m:t>
+              </m:r>
+            </m:e>
+          </m:mr>
+          <m:mr>
+            <m:e>
+              <m:r>
+                <m:rPr>
+                  <m:sty m:val="bi"/>
+                </m:rPr>
+                <w:rPr>
+                  <w:rFonts w:ascii="Cambria Math" w:eastAsia="Times New Roman" w:hAnsi="Cambria Math" w:cs="Calibri"/>
+                  <w:sz w:val="22"/>
+                  <w:szCs w:val="22"/>
+                  <w:lang w:val="en-US" w:eastAsia="fr-FR"/>
+                </w:rPr>
+                <m:t>6</m:t>
+              </m:r>
+            </m:e>
+          </m:mr>
+        </m:m>
+        <m:r>
+          <m:rPr>
+            <m:sty m:val="bi"/>
+          </m:rPr>
+          <w:rPr>
+            <w:rFonts w:ascii="Cambria Math" w:eastAsia="Times New Roman" w:hAnsi="Cambria Math" w:cs="Calibri"/>
+            <w:sz w:val="22"/>
+            <w:szCs w:val="22"/>
+            <w:lang w:val="en-US" w:eastAsia="fr-FR"/>
+          </w:rPr>
+          <m:t>*</m:t>
+        </m:r>
+        <m:m>
+          <m:mPr>
+            <m:mcs>
+              <m:mc>
+                <m:mcPr>
+                  <m:count m:val="1"/>
+                  <m:mcJc m:val="center"/>
+                </m:mcPr>
+              </m:mc>
+            </m:mcs>
+            <m:ctrlPr>
+              <w:rPr>
+                <w:rFonts w:ascii="Cambria Math" w:eastAsia="Times New Roman" w:hAnsi="Cambria Math" w:cs="Calibri"/>
+                <w:b/>
+                <w:bCs/>
+                <w:i/>
+                <w:sz w:val="22"/>
+                <w:szCs w:val="22"/>
+                <w:lang w:val="en-US" w:eastAsia="fr-FR"/>
+              </w:rPr>
+            </m:ctrlPr>
+          </m:mPr>
+          <m:mr>
+            <m:e>
+              <m:r>
+                <m:rPr>
+                  <m:sty m:val="bi"/>
+                </m:rPr>
+                <w:rPr>
+                  <w:rFonts w:ascii="Cambria Math" w:eastAsia="Times New Roman" w:hAnsi="Cambria Math" w:cs="Calibri"/>
+                  <w:sz w:val="22"/>
+                  <w:szCs w:val="22"/>
+                  <w:lang w:val="en-US" w:eastAsia="fr-FR"/>
+                </w:rPr>
+                <m:t>-5</m:t>
+              </m:r>
+            </m:e>
+          </m:mr>
+          <m:mr>
+            <m:e>
+              <m:r>
+                <m:rPr>
+                  <m:sty m:val="bi"/>
+                </m:rPr>
+                <w:rPr>
+                  <w:rFonts w:ascii="Cambria Math" w:eastAsia="Times New Roman" w:hAnsi="Cambria Math" w:cs="Calibri"/>
+                  <w:sz w:val="22"/>
+                  <w:szCs w:val="22"/>
+                  <w:lang w:val="en-US" w:eastAsia="fr-FR"/>
+                </w:rPr>
+                <m:t>9</m:t>
+              </m:r>
+            </m:e>
+          </m:mr>
+          <m:mr>
+            <m:e>
+              <m:r>
+                <m:rPr>
+                  <m:sty m:val="bi"/>
+                </m:rPr>
+                <w:rPr>
+                  <w:rFonts w:ascii="Cambria Math" w:eastAsia="Times New Roman" w:hAnsi="Cambria Math" w:cs="Calibri"/>
+                  <w:sz w:val="22"/>
+                  <w:szCs w:val="22"/>
+                  <w:lang w:val="en-US" w:eastAsia="fr-FR"/>
+                </w:rPr>
+                <m:t>-3</m:t>
+              </m:r>
+            </m:e>
+          </m:mr>
+        </m:m>
+      </m:oMath>
+      <w:r>
+        <w:rPr>
+          <w:rFonts w:ascii="Calibri" w:eastAsia="Times New Roman" w:hAnsi="Calibri" w:cs="Calibri"/>
+          <w:b/>
+          <w:bCs/>
+          <w:sz w:val="22"/>
+          <w:szCs w:val="22"/>
+          <w:lang w:val="en-US" w:eastAsia="fr-FR"/>
+        </w:rPr>
+        <w:t xml:space="preserve">  </w:t>
+      </w:r>
+    </w:p>
+    <w:p>
+      <w:pPr>
+        <w:spacing w:before="100" w:beforeAutospacing="1" w:after="100" w:afterAutospacing="1"/>
+        <w:rPr>
+          <w:rFonts w:ascii="Calibri" w:eastAsia="Times New Roman" w:hAnsi="Calibri" w:cs="Calibri"/>
+          <w:b/>
+          <w:bCs/>
+          <w:sz w:val="22"/>
+          <w:szCs w:val="22"/>
+          <w:lang w:val="en-US" w:eastAsia="fr-FR"/>
+        </w:rPr>
+      </w:pPr>
+      <m:oMath>
+        <m:r>
+          <m:rPr>
+            <m:sty m:val="bi"/>
+          </m:rPr>
+          <w:rPr>
+            <w:rFonts w:ascii="Cambria Math" w:eastAsia="Times New Roman" w:hAnsi="Cambria Math" w:cs="Calibri"/>
+            <w:sz w:val="22"/>
+            <w:szCs w:val="22"/>
+            <w:lang w:val="en-US" w:eastAsia="fr-FR"/>
+          </w:rPr>
+          <m:t xml:space="preserve">Calcul= </m:t>
+        </m:r>
+        <m:m>
+          <m:mPr>
+            <m:mcs>
+              <m:mc>
+                <m:mcPr>
+                  <m:count m:val="1"/>
+                  <m:mcJc m:val="center"/>
+                </m:mcPr>
+              </m:mc>
+            </m:mcs>
+            <m:ctrlPr>
+              <w:rPr>
+                <w:rFonts w:ascii="Cambria Math" w:eastAsia="Times New Roman" w:hAnsi="Cambria Math" w:cs="Calibri"/>
+                <w:b/>
+                <w:bCs/>
+                <w:i/>
+                <w:sz w:val="22"/>
+                <w:szCs w:val="22"/>
+                <w:lang w:val="en-US" w:eastAsia="fr-FR"/>
+              </w:rPr>
+            </m:ctrlPr>
+          </m:mPr>
+          <m:mr>
+            <m:e>
+              <m:r>
+                <m:rPr>
+                  <m:sty m:val="bi"/>
+                </m:rPr>
+                <w:rPr>
+                  <w:rFonts w:ascii="Cambria Math" w:eastAsia="Times New Roman" w:hAnsi="Cambria Math" w:cs="Calibri"/>
+                  <w:sz w:val="22"/>
+                  <w:szCs w:val="22"/>
+                  <w:lang w:val="en-US" w:eastAsia="fr-FR"/>
+                </w:rPr>
+                <m:t>(3*</m:t>
+              </m:r>
+              <m:d>
+                <m:dPr>
+                  <m:ctrlPr>
+                    <w:rPr>
+                      <w:rFonts w:ascii="Cambria Math" w:eastAsia="Times New Roman" w:hAnsi="Cambria Math" w:cs="Calibri"/>
+                      <w:b/>
+                      <w:bCs/>
+                      <w:i/>
+                      <w:sz w:val="22"/>
+                      <w:szCs w:val="22"/>
+                      <w:lang w:val="en-US" w:eastAsia="fr-FR"/>
+                    </w:rPr>
+                  </m:ctrlPr>
+                </m:dPr>
+                <m:e>
+                  <m:r>
+                    <m:rPr>
+                      <m:sty m:val="bi"/>
+                    </m:rPr>
+                    <w:rPr>
+                      <w:rFonts w:ascii="Cambria Math" w:eastAsia="Times New Roman" w:hAnsi="Cambria Math" w:cs="Calibri"/>
+                      <w:sz w:val="22"/>
+                      <w:szCs w:val="22"/>
+                      <w:lang w:val="en-US" w:eastAsia="fr-FR"/>
+                    </w:rPr>
+                    <m:t>-3</m:t>
+                  </m:r>
+                </m:e>
+              </m:d>
+              <m:r>
+                <m:rPr>
+                  <m:sty m:val="bi"/>
+                </m:rPr>
+                <w:rPr>
+                  <w:rFonts w:ascii="Cambria Math" w:eastAsia="Times New Roman" w:hAnsi="Cambria Math" w:cs="Calibri"/>
+                  <w:sz w:val="22"/>
+                  <w:szCs w:val="22"/>
+                  <w:lang w:val="en-US" w:eastAsia="fr-FR"/>
+                </w:rPr>
+                <m:t>)-(9*6)</m:t>
+              </m:r>
+            </m:e>
+          </m:mr>
+          <m:mr>
+            <m:e>
+              <m:d>
+                <m:dPr>
+                  <m:ctrlPr>
+                    <w:rPr>
+                      <w:rFonts w:ascii="Cambria Math" w:eastAsia="Times New Roman" w:hAnsi="Cambria Math" w:cs="Calibri"/>
+                      <w:b/>
+                      <w:bCs/>
+                      <w:i/>
+                      <w:sz w:val="22"/>
+                      <w:szCs w:val="22"/>
+                      <w:lang w:val="en-US" w:eastAsia="fr-FR"/>
+                    </w:rPr>
+                  </m:ctrlPr>
+                </m:dPr>
+                <m:e>
+                  <m:r>
+                    <m:rPr>
+                      <m:sty m:val="bi"/>
+                    </m:rPr>
+                    <w:rPr>
+                      <w:rFonts w:ascii="Cambria Math" w:eastAsia="Times New Roman" w:hAnsi="Cambria Math" w:cs="Calibri"/>
+                      <w:sz w:val="22"/>
+                      <w:szCs w:val="22"/>
+                      <w:lang w:val="en-US" w:eastAsia="fr-FR"/>
+                    </w:rPr>
+                    <m:t>6*(-5)</m:t>
+                  </m:r>
+                </m:e>
+              </m:d>
+              <m:r>
+                <m:rPr>
+                  <m:sty m:val="bi"/>
+                </m:rPr>
+                <w:rPr>
+                  <w:rFonts w:ascii="Cambria Math" w:eastAsia="Times New Roman" w:hAnsi="Cambria Math" w:cs="Calibri"/>
+                  <w:sz w:val="22"/>
+                  <w:szCs w:val="22"/>
+                  <w:lang w:val="en-US" w:eastAsia="fr-FR"/>
+                </w:rPr>
+                <m:t>-(</m:t>
+              </m:r>
+              <m:d>
+                <m:dPr>
+                  <m:ctrlPr>
+                    <w:rPr>
+                      <w:rFonts w:ascii="Cambria Math" w:eastAsia="Times New Roman" w:hAnsi="Cambria Math" w:cs="Calibri"/>
+                      <w:b/>
+                      <w:bCs/>
+                      <w:i/>
+                      <w:sz w:val="22"/>
+                      <w:szCs w:val="22"/>
+                      <w:lang w:val="en-US" w:eastAsia="fr-FR"/>
+                    </w:rPr>
+                  </m:ctrlPr>
+                </m:dPr>
+                <m:e>
+                  <m:r>
+                    <m:rPr>
+                      <m:sty m:val="bi"/>
+                    </m:rPr>
+                    <w:rPr>
+                      <w:rFonts w:ascii="Cambria Math" w:eastAsia="Times New Roman" w:hAnsi="Cambria Math" w:cs="Calibri"/>
+                      <w:sz w:val="22"/>
+                      <w:szCs w:val="22"/>
+                      <w:lang w:val="en-US" w:eastAsia="fr-FR"/>
+                    </w:rPr>
+                    <m:t>-3</m:t>
+                  </m:r>
+                </m:e>
+              </m:d>
+              <m:r>
+                <m:rPr>
+                  <m:sty m:val="bi"/>
+                </m:rPr>
+                <w:rPr>
+                  <w:rFonts w:ascii="Cambria Math" w:eastAsia="Times New Roman" w:hAnsi="Cambria Math" w:cs="Calibri"/>
+                  <w:sz w:val="22"/>
+                  <w:szCs w:val="22"/>
+                  <w:lang w:val="en-US" w:eastAsia="fr-FR"/>
+                </w:rPr>
+                <m:t>*3)</m:t>
+              </m:r>
+            </m:e>
+          </m:mr>
+          <m:mr>
+            <m:e>
+              <m:r>
+                <m:rPr>
+                  <m:sty m:val="bi"/>
+                </m:rPr>
+                <w:rPr>
+                  <w:rFonts w:ascii="Cambria Math" w:eastAsia="Times New Roman" w:hAnsi="Cambria Math" w:cs="Calibri"/>
+                  <w:sz w:val="22"/>
+                  <w:szCs w:val="22"/>
+                  <w:lang w:val="en-US" w:eastAsia="fr-FR"/>
+                </w:rPr>
+                <m:t>(3*9)-(</m:t>
+              </m:r>
+              <m:d>
+                <m:dPr>
+                  <m:ctrlPr>
+                    <w:rPr>
+                      <w:rFonts w:ascii="Cambria Math" w:eastAsia="Times New Roman" w:hAnsi="Cambria Math" w:cs="Calibri"/>
+                      <w:b/>
+                      <w:bCs/>
+                      <w:i/>
+                      <w:sz w:val="22"/>
+                      <w:szCs w:val="22"/>
+                      <w:lang w:val="en-US" w:eastAsia="fr-FR"/>
+                    </w:rPr>
+                  </m:ctrlPr>
+                </m:dPr>
+                <m:e>
+                  <m:r>
+                    <m:rPr>
+                      <m:sty m:val="bi"/>
+                    </m:rPr>
+                    <w:rPr>
+                      <w:rFonts w:ascii="Cambria Math" w:eastAsia="Times New Roman" w:hAnsi="Cambria Math" w:cs="Calibri"/>
+                      <w:sz w:val="22"/>
+                      <w:szCs w:val="22"/>
+                      <w:lang w:val="en-US" w:eastAsia="fr-FR"/>
+                    </w:rPr>
+                    <m:t>-5</m:t>
+                  </m:r>
+                </m:e>
+              </m:d>
+              <m:r>
+                <m:rPr>
+                  <m:sty m:val="bi"/>
+                </m:rPr>
+                <w:rPr>
+                  <w:rFonts w:ascii="Cambria Math" w:eastAsia="Times New Roman" w:hAnsi="Cambria Math" w:cs="Calibri"/>
+                  <w:sz w:val="22"/>
+                  <w:szCs w:val="22"/>
+                  <w:lang w:val="en-US" w:eastAsia="fr-FR"/>
+                </w:rPr>
+                <m:t>*3)</m:t>
+              </m:r>
+            </m:e>
+          </m:mr>
+        </m:m>
+      </m:oMath>
+      <w:r>
+        <w:rPr>
+          <w:rFonts w:ascii="Calibri" w:eastAsia="Times New Roman" w:hAnsi="Calibri" w:cs="Calibri"/>
+          <w:b/>
+          <w:bCs/>
+          <w:sz w:val="22"/>
+          <w:szCs w:val="22"/>
+          <w:lang w:val="en-US" w:eastAsia="fr-FR"/>
+        </w:rPr>
+        <w:t xml:space="preserve">  </w:t>
+      </w:r>
+    </w:p>
+    <w:p>
+      <w:pPr>
+        <w:spacing w:before="100" w:beforeAutospacing="1" w:after="100" w:afterAutospacing="1"/>
+        <w:rPr>
+          <w:rFonts w:ascii="Calibri" w:eastAsia="Times New Roman" w:hAnsi="Calibri" w:cs="Calibri"/>
+          <w:b/>
+          <w:bCs/>
+          <w:sz w:val="22"/>
+          <w:szCs w:val="22"/>
+          <w:lang w:val="en-US" w:eastAsia="fr-FR"/>
+        </w:rPr>
+      </w:pPr>
+      <m:oMathPara>
+        <m:oMathParaPr>
+          <m:jc m:val="left"/>
+        </m:oMathParaPr>
+        <m:oMath>
+          <m:r>
+            <m:rPr>
+              <m:sty m:val="bi"/>
+            </m:rPr>
+            <w:rPr>
+              <w:rFonts w:ascii="Cambria Math" w:eastAsia="Times New Roman" w:hAnsi="Cambria Math" w:cs="Calibri"/>
+              <w:sz w:val="22"/>
+              <w:szCs w:val="22"/>
+              <w:lang w:val="en-US" w:eastAsia="fr-FR"/>
+            </w:rPr>
+            <m:t xml:space="preserve">Calcul= </m:t>
+          </m:r>
+          <m:m>
+            <m:mPr>
+              <m:mcs>
+                <m:mc>
+                  <m:mcPr>
+                    <m:count m:val="1"/>
+                    <m:mcJc m:val="center"/>
+                  </m:mcPr>
+                </m:mc>
+              </m:mcs>
+              <m:ctrlPr>
+                <w:rPr>
+                  <w:rFonts w:ascii="Cambria Math" w:eastAsia="Times New Roman" w:hAnsi="Cambria Math" w:cs="Calibri"/>
+                  <w:b/>
+                  <w:bCs/>
+                  <w:i/>
+                  <w:sz w:val="22"/>
+                  <w:szCs w:val="22"/>
+                  <w:lang w:val="en-US" w:eastAsia="fr-FR"/>
+                </w:rPr>
+              </m:ctrlPr>
+            </m:mPr>
+            <m:mr>
+              <m:e>
+                <m:r>
+                  <m:rPr>
+                    <m:sty m:val="bi"/>
+                  </m:rPr>
+                  <w:rPr>
+                    <w:rFonts w:ascii="Cambria Math" w:eastAsia="Times New Roman" w:hAnsi="Cambria Math" w:cs="Calibri"/>
+                    <w:sz w:val="22"/>
+                    <w:szCs w:val="22"/>
+                    <w:lang w:val="en-US" w:eastAsia="fr-FR"/>
+                  </w:rPr>
+                  <m:t>(-9)-54</m:t>
+                </m:r>
+              </m:e>
+            </m:mr>
+            <m:mr>
+              <m:e>
+                <m:r>
+                  <m:rPr>
+                    <m:sty m:val="bi"/>
+                  </m:rPr>
+                  <w:rPr>
+                    <w:rFonts w:ascii="Cambria Math" w:eastAsia="Times New Roman" w:hAnsi="Cambria Math" w:cs="Calibri"/>
+                    <w:sz w:val="22"/>
+                    <w:szCs w:val="22"/>
+                    <w:lang w:val="en-US" w:eastAsia="fr-FR"/>
+                  </w:rPr>
+                  <m:t>(-30)-(-9)</m:t>
+                </m:r>
+              </m:e>
+            </m:mr>
+            <m:mr>
+              <m:e>
+                <m:r>
+                  <m:rPr>
+                    <m:sty m:val="bi"/>
+                  </m:rPr>
+                  <w:rPr>
+                    <w:rFonts w:ascii="Cambria Math" w:eastAsia="Times New Roman" w:hAnsi="Cambria Math" w:cs="Calibri"/>
+                    <w:sz w:val="22"/>
+                    <w:szCs w:val="22"/>
+                    <w:lang w:val="en-US" w:eastAsia="fr-FR"/>
+                  </w:rPr>
+                  <m:t>27-(-15)</m:t>
+                </m:r>
+              </m:e>
+            </m:mr>
+          </m:m>
+        </m:oMath>
+      </m:oMathPara>
+    </w:p>
+    <w:p>
+      <w:pPr>
+        <w:spacing w:before="100" w:beforeAutospacing="1" w:after="100" w:afterAutospacing="1"/>
+        <w:rPr>
+          <w:rFonts w:ascii="Calibri" w:eastAsia="Times New Roman" w:hAnsi="Calibri" w:cs="Calibri"/>
+          <w:b/>
+          <w:bCs/>
+          <w:sz w:val="22"/>
+          <w:szCs w:val="22"/>
+          <w:lang w:val="en-US" w:eastAsia="fr-FR"/>
+        </w:rPr>
+      </w:pPr>
+      <m:oMathPara>
+        <m:oMathParaPr>
+          <m:jc m:val="left"/>
+        </m:oMathParaPr>
+        <m:oMath>
+          <m:r>
+            <m:rPr>
+              <m:sty m:val="bi"/>
+            </m:rPr>
+            <w:rPr>
+              <w:rFonts w:ascii="Cambria Math" w:eastAsia="Times New Roman" w:hAnsi="Cambria Math" w:cs="Calibri"/>
+              <w:sz w:val="22"/>
+              <w:szCs w:val="22"/>
+              <w:lang w:val="en-US" w:eastAsia="fr-FR"/>
+            </w:rPr>
+            <m:t xml:space="preserve">Calcul= </m:t>
+          </m:r>
+          <m:m>
+            <m:mPr>
+              <m:mcs>
+                <m:mc>
+                  <m:mcPr>
+                    <m:count m:val="1"/>
+                    <m:mcJc m:val="center"/>
+                  </m:mcPr>
+                </m:mc>
+              </m:mcs>
+              <m:ctrlPr>
+                <w:rPr>
+                  <w:rFonts w:ascii="Cambria Math" w:eastAsia="Times New Roman" w:hAnsi="Cambria Math" w:cs="Calibri"/>
+                  <w:b/>
+                  <w:bCs/>
+                  <w:i/>
+                  <w:sz w:val="22"/>
+                  <w:szCs w:val="22"/>
+                  <w:lang w:val="en-US" w:eastAsia="fr-FR"/>
+                </w:rPr>
+              </m:ctrlPr>
+            </m:mPr>
+            <m:mr>
+              <m:e>
+                <m:r>
+                  <m:rPr>
+                    <m:sty m:val="bi"/>
+                  </m:rPr>
+                  <w:rPr>
+                    <w:rFonts w:ascii="Cambria Math" w:eastAsia="Times New Roman" w:hAnsi="Cambria Math" w:cs="Calibri"/>
+                    <w:sz w:val="22"/>
+                    <w:szCs w:val="22"/>
+                    <w:lang w:val="en-US" w:eastAsia="fr-FR"/>
+                  </w:rPr>
+                  <m:t>-63</m:t>
+                </m:r>
+              </m:e>
+            </m:mr>
+            <m:mr>
+              <m:e>
+                <m:r>
+                  <m:rPr>
+                    <m:sty m:val="bi"/>
+                  </m:rPr>
+                  <w:rPr>
+                    <w:rFonts w:ascii="Cambria Math" w:eastAsia="Times New Roman" w:hAnsi="Cambria Math" w:cs="Calibri"/>
+                    <w:sz w:val="22"/>
+                    <w:szCs w:val="22"/>
+                    <w:lang w:val="en-US" w:eastAsia="fr-FR"/>
+                  </w:rPr>
+                  <m:t>-21</m:t>
+                </m:r>
+              </m:e>
+            </m:mr>
+            <m:mr>
+              <m:e>
+                <m:r>
+                  <m:rPr>
+                    <m:sty m:val="bi"/>
+                  </m:rPr>
+                  <w:rPr>
+                    <w:rFonts w:ascii="Cambria Math" w:eastAsia="Times New Roman" w:hAnsi="Cambria Math" w:cs="Calibri"/>
+                    <w:sz w:val="22"/>
+                    <w:szCs w:val="22"/>
+                    <w:lang w:val="en-US" w:eastAsia="fr-FR"/>
+                  </w:rPr>
+                  <m:t>42</m:t>
+                </m:r>
+              </m:e>
+            </m:mr>
+          </m:m>
+        </m:oMath>
+      </m:oMathPara>
+    </w:p>
+    <w:p>
+      <w:pPr>
+        <w:spacing w:before="100" w:beforeAutospacing="1" w:after="100" w:afterAutospacing="1"/>
+        <w:rPr>
+          <w:rFonts w:ascii="Calibri" w:eastAsia="Times New Roman" w:hAnsi="Calibri" w:cs="Calibri"/>
+          <w:b/>
+          <w:bCs/>
+          <w:sz w:val="22"/>
+          <w:szCs w:val="22"/>
+          <w:lang w:val="en-US" w:eastAsia="fr-FR"/>
+        </w:rPr>
+      </w:pPr>
+      <m:oMathPara>
+        <m:oMathParaPr>
+          <m:jc m:val="left"/>
+        </m:oMathParaPr>
+        <m:oMath>
+          <m:r>
+            <m:rPr>
+              <m:sty m:val="bi"/>
+            </m:rPr>
+            <w:rPr>
+              <w:rFonts w:ascii="Cambria Math" w:eastAsia="Times New Roman" w:hAnsi="Cambria Math" w:cs="Calibri"/>
+              <w:sz w:val="22"/>
+              <w:szCs w:val="22"/>
+              <w:lang w:val="en-US" w:eastAsia="fr-FR"/>
+            </w:rPr>
+            <m:t>Calcul=</m:t>
+          </m:r>
+          <m:r>
+            <m:rPr>
+              <m:sty m:val="bi"/>
+            </m:rPr>
+            <w:rPr>
+              <w:rFonts w:ascii="Cambria Math" w:eastAsia="Times New Roman" w:hAnsi="Cambria Math" w:cs="Calibri"/>
+              <w:sz w:val="22"/>
+              <w:szCs w:val="22"/>
+              <w:lang w:val="en-US" w:eastAsia="fr-FR"/>
+            </w:rPr>
+            <m:t>21(</m:t>
+          </m:r>
+          <m:m>
+            <m:mPr>
+              <m:mcs>
+                <m:mc>
+                  <m:mcPr>
+                    <m:count m:val="1"/>
+                    <m:mcJc m:val="center"/>
+                  </m:mcPr>
+                </m:mc>
+              </m:mcs>
+              <m:ctrlPr>
+                <w:rPr>
+                  <w:rFonts w:ascii="Cambria Math" w:eastAsia="Times New Roman" w:hAnsi="Cambria Math" w:cs="Calibri"/>
+                  <w:b/>
+                  <w:bCs/>
+                  <w:i/>
+                  <w:sz w:val="22"/>
+                  <w:szCs w:val="22"/>
+                  <w:lang w:val="en-US" w:eastAsia="fr-FR"/>
+                </w:rPr>
+              </m:ctrlPr>
+            </m:mPr>
+            <m:mr>
+              <m:e>
+                <m:r>
+                  <m:rPr>
+                    <m:sty m:val="bi"/>
+                  </m:rPr>
+                  <w:rPr>
+                    <w:rFonts w:ascii="Cambria Math" w:eastAsia="Times New Roman" w:hAnsi="Cambria Math" w:cs="Calibri"/>
+                    <w:sz w:val="22"/>
+                    <w:szCs w:val="22"/>
+                    <w:lang w:val="en-US" w:eastAsia="fr-FR"/>
+                  </w:rPr>
+                  <m:t>-</m:t>
+                </m:r>
+                <m:r>
+                  <m:rPr>
+                    <m:sty m:val="bi"/>
+                  </m:rPr>
+                  <w:rPr>
+                    <w:rFonts w:ascii="Cambria Math" w:eastAsia="Times New Roman" w:hAnsi="Cambria Math" w:cs="Calibri"/>
+                    <w:sz w:val="22"/>
+                    <w:szCs w:val="22"/>
+                    <w:lang w:val="en-US" w:eastAsia="fr-FR"/>
+                  </w:rPr>
+                  <m:t>3</m:t>
+                </m:r>
+              </m:e>
+            </m:mr>
+            <m:mr>
+              <m:e>
+                <m:r>
+                  <m:rPr>
+                    <m:sty m:val="bi"/>
+                  </m:rPr>
+                  <w:rPr>
+                    <w:rFonts w:ascii="Cambria Math" w:eastAsia="Times New Roman" w:hAnsi="Cambria Math" w:cs="Calibri"/>
+                    <w:sz w:val="22"/>
+                    <w:szCs w:val="22"/>
+                    <w:lang w:val="en-US" w:eastAsia="fr-FR"/>
+                  </w:rPr>
+                  <m:t>-</m:t>
+                </m:r>
+                <m:r>
+                  <m:rPr>
+                    <m:sty m:val="bi"/>
+                  </m:rPr>
+                  <w:rPr>
+                    <w:rFonts w:ascii="Cambria Math" w:eastAsia="Times New Roman" w:hAnsi="Cambria Math" w:cs="Calibri"/>
+                    <w:sz w:val="22"/>
+                    <w:szCs w:val="22"/>
+                    <w:lang w:val="en-US" w:eastAsia="fr-FR"/>
+                  </w:rPr>
+                  <m:t>1</m:t>
+                </m:r>
+              </m:e>
+            </m:mr>
+            <m:mr>
+              <m:e>
+                <m:r>
+                  <m:rPr>
+                    <m:sty m:val="bi"/>
+                  </m:rPr>
+                  <w:rPr>
+                    <w:rFonts w:ascii="Cambria Math" w:eastAsia="Times New Roman" w:hAnsi="Cambria Math" w:cs="Calibri"/>
+                    <w:sz w:val="22"/>
+                    <w:szCs w:val="22"/>
+                    <w:lang w:val="en-US" w:eastAsia="fr-FR"/>
+                  </w:rPr>
+                  <m:t>2</m:t>
+                </m:r>
+              </m:e>
+            </m:mr>
+          </m:m>
+          <m:r>
+            <m:rPr>
+              <m:sty m:val="bi"/>
+            </m:rPr>
+            <w:rPr>
+              <w:rFonts w:ascii="Cambria Math" w:eastAsia="Times New Roman" w:hAnsi="Cambria Math" w:cs="Calibri"/>
+              <w:sz w:val="22"/>
+              <w:szCs w:val="22"/>
+              <w:lang w:val="en-US" w:eastAsia="fr-FR"/>
+            </w:rPr>
+            <m:t>)</m:t>
+          </m:r>
+        </m:oMath>
+      </m:oMathPara>
+    </w:p>
+    <w:p>
+      <w:pPr>
+        <w:spacing w:before="100" w:beforeAutospacing="1" w:after="100" w:afterAutospacing="1"/>
+        <w:rPr>
+          <w:rFonts w:ascii="Cambria Math" w:eastAsia="Times New Roman" w:hAnsi="Cambria Math" w:cs="Calibri"/>
+          <w:b/>
+          <w:bCs/>
+          <w:i/>
+          <w:sz w:val="22"/>
+          <w:szCs w:val="22"/>
+          <w:lang w:val="en-US" w:eastAsia="fr-FR"/>
+        </w:rPr>
+      </w:pPr>
+      <w:r>
+        <w:rPr>
+          <w:rFonts w:ascii="Calibri" w:eastAsia="Times New Roman" w:hAnsi="Calibri" w:cs="Calibri"/>
+          <w:b/>
+          <w:bCs/>
+          <w:sz w:val="22"/>
+          <w:szCs w:val="22"/>
+          <w:lang w:val="en-US" w:eastAsia="fr-FR"/>
+        </w:rPr>
+        <w:t xml:space="preserve">The matrix to </w:t>
+      </w:r>
+      <w:proofErr w:type="spellStart"/>
+      <w:r>
+        <w:rPr>
+          <w:rFonts w:ascii="Calibri" w:eastAsia="Times New Roman" w:hAnsi="Calibri" w:cs="Calibri"/>
+          <w:b/>
+          <w:bCs/>
+          <w:sz w:val="22"/>
+          <w:szCs w:val="22"/>
+          <w:lang w:val="en-US" w:eastAsia="fr-FR"/>
+        </w:rPr>
+        <w:t>calcul</w:t>
+      </w:r>
+      <w:proofErr w:type="spellEnd"/>
+      <w:r>
+        <w:rPr>
+          <w:rFonts w:ascii="Calibri" w:eastAsia="Times New Roman" w:hAnsi="Calibri" w:cs="Calibri"/>
+          <w:b/>
+          <w:bCs/>
+          <w:sz w:val="22"/>
+          <w:szCs w:val="22"/>
+          <w:lang w:val="en-US" w:eastAsia="fr-FR"/>
+        </w:rPr>
+        <w:t xml:space="preserve"> the diffuse color is</w:t>
+      </w:r>
+      <w:r>
+        <w:rPr>
+          <w:rFonts w:ascii="Cambria Math" w:eastAsia="Times New Roman" w:hAnsi="Cambria Math" w:cs="Calibri"/>
+          <w:b/>
+          <w:bCs/>
+          <w:i/>
+          <w:sz w:val="22"/>
+          <w:szCs w:val="22"/>
+          <w:lang w:val="en-US" w:eastAsia="fr-FR"/>
+        </w:rPr>
+        <w:t xml:space="preserve"> </w:t>
+      </w:r>
+      <m:oMath>
+        <m:r>
+          <m:rPr>
+            <m:sty m:val="bi"/>
+          </m:rPr>
+          <w:rPr>
+            <w:rFonts w:ascii="Cambria Math" w:eastAsia="Times New Roman" w:hAnsi="Cambria Math" w:cs="Calibri"/>
+            <w:sz w:val="22"/>
+            <w:szCs w:val="22"/>
+            <w:lang w:val="en-US" w:eastAsia="fr-FR"/>
+          </w:rPr>
+          <m:t>Matrix</m:t>
+        </m:r>
+        <m:r>
+          <m:rPr>
+            <m:sty m:val="bi"/>
+          </m:rPr>
+          <w:rPr>
+            <w:rFonts w:ascii="Cambria Math" w:eastAsia="Times New Roman" w:hAnsi="Cambria Math" w:cs="Calibri"/>
+            <w:sz w:val="22"/>
+            <w:szCs w:val="22"/>
+            <w:lang w:val="en-US" w:eastAsia="fr-FR"/>
+          </w:rPr>
+          <m:t>=21(</m:t>
+        </m:r>
+        <m:m>
+          <m:mPr>
+            <m:mcs>
+              <m:mc>
+                <m:mcPr>
+                  <m:count m:val="1"/>
+                  <m:mcJc m:val="center"/>
+                </m:mcPr>
+              </m:mc>
+            </m:mcs>
+            <m:ctrlPr>
+              <w:rPr>
+                <w:rFonts w:ascii="Cambria Math" w:eastAsia="Times New Roman" w:hAnsi="Cambria Math" w:cs="Calibri"/>
+                <w:b/>
+                <w:bCs/>
+                <w:i/>
+                <w:sz w:val="22"/>
+                <w:szCs w:val="22"/>
+                <w:lang w:val="en-US" w:eastAsia="fr-FR"/>
+              </w:rPr>
+            </m:ctrlPr>
+          </m:mPr>
+          <m:mr>
+            <m:e>
+              <m:r>
+                <m:rPr>
+                  <m:sty m:val="bi"/>
+                </m:rPr>
+                <w:rPr>
+                  <w:rFonts w:ascii="Cambria Math" w:eastAsia="Times New Roman" w:hAnsi="Cambria Math" w:cs="Calibri"/>
+                  <w:sz w:val="22"/>
+                  <w:szCs w:val="22"/>
+                  <w:lang w:val="en-US" w:eastAsia="fr-FR"/>
+                </w:rPr>
+                <m:t>-3</m:t>
+              </m:r>
+            </m:e>
+          </m:mr>
+          <m:mr>
+            <m:e>
+              <m:r>
+                <m:rPr>
+                  <m:sty m:val="bi"/>
+                </m:rPr>
+                <w:rPr>
+                  <w:rFonts w:ascii="Cambria Math" w:eastAsia="Times New Roman" w:hAnsi="Cambria Math" w:cs="Calibri"/>
+                  <w:sz w:val="22"/>
+                  <w:szCs w:val="22"/>
+                  <w:lang w:val="en-US" w:eastAsia="fr-FR"/>
+                </w:rPr>
+                <m:t>-1</m:t>
+              </m:r>
+            </m:e>
+          </m:mr>
+          <m:mr>
+            <m:e>
+              <m:r>
+                <m:rPr>
+                  <m:sty m:val="bi"/>
+                </m:rPr>
+                <w:rPr>
+                  <w:rFonts w:ascii="Cambria Math" w:eastAsia="Times New Roman" w:hAnsi="Cambria Math" w:cs="Calibri"/>
+                  <w:sz w:val="22"/>
+                  <w:szCs w:val="22"/>
+                  <w:lang w:val="en-US" w:eastAsia="fr-FR"/>
+                </w:rPr>
+                <m:t>2</m:t>
+              </m:r>
+            </m:e>
+          </m:mr>
+        </m:m>
+        <m:r>
+          <m:rPr>
+            <m:sty m:val="bi"/>
+          </m:rPr>
+          <w:rPr>
+            <w:rFonts w:ascii="Cambria Math" w:eastAsia="Times New Roman" w:hAnsi="Cambria Math" w:cs="Calibri"/>
+            <w:sz w:val="22"/>
+            <w:szCs w:val="22"/>
+            <w:lang w:val="en-US" w:eastAsia="fr-FR"/>
+          </w:rPr>
+          <m:t>)</m:t>
+        </m:r>
+      </m:oMath>
+    </w:p>
+    <w:p>
+      <w:pPr>
+        <w:spacing w:before="100" w:beforeAutospacing="1" w:after="100" w:afterAutospacing="1"/>
+        <w:rPr>
+          <w:rFonts w:ascii="Cambria Math" w:eastAsia="Times New Roman" w:hAnsi="Cambria Math" w:cs="Calibri"/>
+          <w:iCs/>
+          <w:sz w:val="22"/>
+          <w:szCs w:val="22"/>
+          <w:lang w:val="en-US" w:eastAsia="fr-FR"/>
+        </w:rPr>
+      </w:pPr>
+      <w:r>
+        <w:rPr>
+          <w:rFonts w:ascii="Cambria Math" w:eastAsia="Times New Roman" w:hAnsi="Cambria Math" w:cs="Calibri"/>
+          <w:iCs/>
+          <w:sz w:val="22"/>
+          <w:szCs w:val="22"/>
+          <w:lang w:val="en-US" w:eastAsia="fr-FR"/>
+        </w:rPr>
+        <w:t xml:space="preserve">Second </w:t>
+      </w:r>
+      <w:proofErr w:type="gramStart"/>
+      <w:r>
+        <w:rPr>
+          <w:rFonts w:ascii="Cambria Math" w:eastAsia="Times New Roman" w:hAnsi="Cambria Math" w:cs="Calibri"/>
+          <w:iCs/>
+          <w:sz w:val="22"/>
+          <w:szCs w:val="22"/>
+          <w:lang w:val="en-US" w:eastAsia="fr-FR"/>
+        </w:rPr>
+        <w:t>Step :</w:t>
+      </w:r>
+      <w:proofErr w:type="gramEnd"/>
+      <w:r>
+        <w:rPr>
+          <w:rFonts w:ascii="Cambria Math" w:eastAsia="Times New Roman" w:hAnsi="Cambria Math" w:cs="Calibri"/>
+          <w:iCs/>
+          <w:sz w:val="22"/>
+          <w:szCs w:val="22"/>
+          <w:lang w:val="en-US" w:eastAsia="fr-FR"/>
+        </w:rPr>
+        <w:t xml:space="preserve"> Find the ratio</w:t>
+      </w:r>
+    </w:p>
+    <w:p>
+      <w:pPr>
+        <w:spacing w:before="100" w:beforeAutospacing="1" w:after="100" w:afterAutospacing="1"/>
+        <w:rPr>
+          <w:rFonts w:ascii="Calibri" w:eastAsia="Times New Roman" w:hAnsi="Calibri" w:cs="Calibri"/>
+          <w:iCs/>
+          <w:sz w:val="22"/>
+          <w:szCs w:val="22"/>
+          <w:lang w:val="en-US" w:eastAsia="fr-FR"/>
+        </w:rPr>
+      </w:pPr>
+      <m:oMathPara>
+        <m:oMathParaPr>
+          <m:jc m:val="left"/>
+        </m:oMathParaPr>
+        <m:oMath>
+          <m:r>
+            <w:rPr>
+              <w:rFonts w:ascii="Cambria Math" w:eastAsia="Times New Roman" w:hAnsi="Cambria Math" w:cs="Calibri"/>
+              <w:sz w:val="22"/>
+              <w:szCs w:val="22"/>
+              <w:lang w:val="en-US" w:eastAsia="fr-FR"/>
+            </w:rPr>
+            <m:t xml:space="preserve">μ= </m:t>
+          </m:r>
+          <m:f>
+            <m:fPr>
+              <m:ctrlPr>
+                <w:rPr>
+                  <w:rFonts w:ascii="Cambria Math" w:eastAsia="Times New Roman" w:hAnsi="Cambria Math" w:cs="Calibri"/>
+                  <w:i/>
+                  <w:iCs/>
+                  <w:sz w:val="22"/>
+                  <w:szCs w:val="22"/>
+                  <w:lang w:val="en-US" w:eastAsia="fr-FR"/>
+                </w:rPr>
+              </m:ctrlPr>
+            </m:fPr>
+            <m:num>
+              <m:d>
+                <m:dPr>
+                  <m:begChr m:val="|"/>
+                  <m:endChr m:val="|"/>
+                  <m:ctrlPr>
+                    <w:rPr>
+                      <w:rFonts w:ascii="Cambria Math" w:eastAsia="Times New Roman" w:hAnsi="Cambria Math" w:cs="Calibri"/>
+                      <w:i/>
+                      <w:iCs/>
+                      <w:sz w:val="22"/>
+                      <w:szCs w:val="22"/>
+                      <w:lang w:val="en-US" w:eastAsia="fr-FR"/>
+                    </w:rPr>
+                  </m:ctrlPr>
+                </m:dPr>
+                <m:e>
+                  <m:box>
+                    <m:boxPr>
+                      <m:opEmu m:val="1"/>
+                      <m:ctrlPr>
+                        <w:rPr>
+                          <w:rFonts w:ascii="Cambria Math" w:eastAsia="Times New Roman" w:hAnsi="Cambria Math" w:cs="Calibri"/>
+                          <w:i/>
+                          <w:iCs/>
+                          <w:sz w:val="22"/>
+                          <w:szCs w:val="22"/>
+                          <w:lang w:val="en-US" w:eastAsia="fr-FR"/>
+                        </w:rPr>
+                      </m:ctrlPr>
+                    </m:boxPr>
+                    <m:e>
+                      <m:groupChr>
+                        <m:groupChrPr>
+                          <m:chr m:val="→"/>
+                          <m:pos m:val="top"/>
+                          <m:ctrlPr>
+                            <w:rPr>
+                              <w:rFonts w:ascii="Cambria Math" w:eastAsia="Times New Roman" w:hAnsi="Cambria Math" w:cs="Calibri"/>
+                              <w:i/>
+                              <w:iCs/>
+                              <w:sz w:val="22"/>
+                              <w:szCs w:val="22"/>
+                              <w:lang w:val="en-US" w:eastAsia="fr-FR"/>
+                            </w:rPr>
+                          </m:ctrlPr>
+                        </m:groupChrPr>
+                        <m:e>
+                          <m:r>
+                            <w:rPr>
+                              <w:rFonts w:ascii="Cambria Math" w:eastAsia="Times New Roman" w:hAnsi="Cambria Math" w:cs="Calibri"/>
+                              <w:sz w:val="22"/>
+                              <w:szCs w:val="22"/>
+                              <w:lang w:val="en-US" w:eastAsia="fr-FR"/>
+                            </w:rPr>
+                            <m:t>m</m:t>
+                          </m:r>
+                        </m:e>
+                      </m:groupChr>
+                    </m:e>
+                  </m:box>
+                  <m:r>
+                    <w:rPr>
+                      <w:rFonts w:ascii="Cambria Math" w:eastAsia="Times New Roman" w:hAnsi="Cambria Math" w:cs="Calibri"/>
+                      <w:sz w:val="22"/>
+                      <w:szCs w:val="22"/>
+                      <w:lang w:val="en-US" w:eastAsia="fr-FR"/>
+                    </w:rPr>
+                    <m:t>.</m:t>
+                  </m:r>
+                  <m:box>
+                    <m:boxPr>
+                      <m:opEmu m:val="1"/>
+                      <m:ctrlPr>
+                        <w:rPr>
+                          <w:rFonts w:ascii="Cambria Math" w:eastAsia="Times New Roman" w:hAnsi="Cambria Math" w:cs="Calibri"/>
+                          <w:i/>
+                          <w:iCs/>
+                          <w:sz w:val="22"/>
+                          <w:szCs w:val="22"/>
+                          <w:lang w:val="en-US" w:eastAsia="fr-FR"/>
+                        </w:rPr>
+                      </m:ctrlPr>
+                    </m:boxPr>
+                    <m:e>
+                      <m:groupChr>
+                        <m:groupChrPr>
+                          <m:chr m:val="→"/>
+                          <m:pos m:val="top"/>
+                          <m:ctrlPr>
+                            <w:rPr>
+                              <w:rFonts w:ascii="Cambria Math" w:eastAsia="Times New Roman" w:hAnsi="Cambria Math" w:cs="Calibri"/>
+                              <w:i/>
+                              <w:iCs/>
+                              <w:sz w:val="22"/>
+                              <w:szCs w:val="22"/>
+                              <w:lang w:val="en-US" w:eastAsia="fr-FR"/>
+                            </w:rPr>
+                          </m:ctrlPr>
+                        </m:groupChrPr>
+                        <m:e>
+                          <m:r>
+                            <w:rPr>
+                              <w:rFonts w:ascii="Cambria Math" w:eastAsia="Times New Roman" w:hAnsi="Cambria Math" w:cs="Calibri"/>
+                              <w:sz w:val="22"/>
+                              <w:szCs w:val="22"/>
+                              <w:lang w:val="en-US" w:eastAsia="fr-FR"/>
+                            </w:rPr>
+                            <m:t>L</m:t>
+                          </m:r>
+                        </m:e>
+                      </m:groupChr>
+                      <m:r>
+                        <w:rPr>
+                          <w:rFonts w:ascii="Cambria Math" w:eastAsia="Times New Roman" w:hAnsi="Cambria Math" w:cs="Calibri"/>
+                          <w:sz w:val="22"/>
+                          <w:szCs w:val="22"/>
+                          <w:lang w:val="en-US" w:eastAsia="fr-FR"/>
+                        </w:rPr>
+                        <m:t>|</m:t>
+                      </m:r>
+                    </m:e>
+                  </m:box>
+                </m:e>
+              </m:d>
+            </m:num>
+            <m:den>
+              <m:d>
+                <m:dPr>
+                  <m:begChr m:val="|"/>
+                  <m:endChr m:val="|"/>
+                  <m:ctrlPr>
+                    <w:rPr>
+                      <w:rFonts w:ascii="Cambria Math" w:eastAsia="Times New Roman" w:hAnsi="Cambria Math" w:cs="Calibri"/>
+                      <w:i/>
+                      <w:iCs/>
+                      <w:sz w:val="22"/>
+                      <w:szCs w:val="22"/>
+                      <w:lang w:val="en-US" w:eastAsia="fr-FR"/>
+                    </w:rPr>
+                  </m:ctrlPr>
+                </m:dPr>
+                <m:e>
+                  <m:box>
+                    <m:boxPr>
+                      <m:opEmu m:val="1"/>
+                      <m:ctrlPr>
+                        <w:rPr>
+                          <w:rFonts w:ascii="Cambria Math" w:eastAsia="Times New Roman" w:hAnsi="Cambria Math" w:cs="Calibri"/>
+                          <w:i/>
+                          <w:iCs/>
+                          <w:sz w:val="22"/>
+                          <w:szCs w:val="22"/>
+                          <w:lang w:val="en-US" w:eastAsia="fr-FR"/>
+                        </w:rPr>
+                      </m:ctrlPr>
+                    </m:boxPr>
+                    <m:e>
+                      <m:groupChr>
+                        <m:groupChrPr>
+                          <m:chr m:val="→"/>
+                          <m:pos m:val="top"/>
+                          <m:ctrlPr>
+                            <w:rPr>
+                              <w:rFonts w:ascii="Cambria Math" w:eastAsia="Times New Roman" w:hAnsi="Cambria Math" w:cs="Calibri"/>
+                              <w:i/>
+                              <w:iCs/>
+                              <w:sz w:val="22"/>
+                              <w:szCs w:val="22"/>
+                              <w:lang w:val="en-US" w:eastAsia="fr-FR"/>
+                            </w:rPr>
+                          </m:ctrlPr>
+                        </m:groupChrPr>
+                        <m:e>
+                          <m:r>
+                            <w:rPr>
+                              <w:rFonts w:ascii="Cambria Math" w:eastAsia="Times New Roman" w:hAnsi="Cambria Math" w:cs="Calibri"/>
+                              <w:sz w:val="22"/>
+                              <w:szCs w:val="22"/>
+                              <w:lang w:val="en-US" w:eastAsia="fr-FR"/>
+                            </w:rPr>
+                            <m:t>m</m:t>
+                          </m:r>
+                        </m:e>
+                      </m:groupChr>
+                    </m:e>
+                  </m:box>
+                </m:e>
+              </m:d>
+              <m:r>
+                <w:rPr>
+                  <w:rFonts w:ascii="Cambria Math" w:eastAsia="Times New Roman" w:hAnsi="Cambria Math" w:cs="Calibri"/>
+                  <w:sz w:val="22"/>
+                  <w:szCs w:val="22"/>
+                  <w:lang w:val="en-US" w:eastAsia="fr-FR"/>
+                </w:rPr>
+                <m:t>.</m:t>
+              </m:r>
+              <m:d>
+                <m:dPr>
+                  <m:begChr m:val="|"/>
+                  <m:endChr m:val="|"/>
+                  <m:ctrlPr>
+                    <w:rPr>
+                      <w:rFonts w:ascii="Cambria Math" w:eastAsia="Times New Roman" w:hAnsi="Cambria Math" w:cs="Calibri"/>
+                      <w:i/>
+                      <w:iCs/>
+                      <w:sz w:val="22"/>
+                      <w:szCs w:val="22"/>
+                      <w:lang w:val="en-US" w:eastAsia="fr-FR"/>
+                    </w:rPr>
+                  </m:ctrlPr>
+                </m:dPr>
+                <m:e>
+                  <m:box>
+                    <m:boxPr>
+                      <m:opEmu m:val="1"/>
+                      <m:ctrlPr>
+                        <w:rPr>
+                          <w:rFonts w:ascii="Cambria Math" w:eastAsia="Times New Roman" w:hAnsi="Cambria Math" w:cs="Calibri"/>
+                          <w:i/>
+                          <w:iCs/>
+                          <w:sz w:val="22"/>
+                          <w:szCs w:val="22"/>
+                          <w:lang w:val="en-US" w:eastAsia="fr-FR"/>
+                        </w:rPr>
+                      </m:ctrlPr>
+                    </m:boxPr>
+                    <m:e>
+                      <m:groupChr>
+                        <m:groupChrPr>
+                          <m:chr m:val="→"/>
+                          <m:pos m:val="top"/>
+                          <m:ctrlPr>
+                            <w:rPr>
+                              <w:rFonts w:ascii="Cambria Math" w:eastAsia="Times New Roman" w:hAnsi="Cambria Math" w:cs="Calibri"/>
+                              <w:i/>
+                              <w:iCs/>
+                              <w:sz w:val="22"/>
+                              <w:szCs w:val="22"/>
+                              <w:lang w:val="en-US" w:eastAsia="fr-FR"/>
+                            </w:rPr>
+                          </m:ctrlPr>
+                        </m:groupChrPr>
+                        <m:e>
+                          <m:r>
+                            <w:rPr>
+                              <w:rFonts w:ascii="Cambria Math" w:eastAsia="Times New Roman" w:hAnsi="Cambria Math" w:cs="Calibri"/>
+                              <w:sz w:val="22"/>
+                              <w:szCs w:val="22"/>
+                              <w:lang w:val="en-US" w:eastAsia="fr-FR"/>
+                            </w:rPr>
+                            <m:t>L</m:t>
+                          </m:r>
+                        </m:e>
+                      </m:groupChr>
+                    </m:e>
+                  </m:box>
+                </m:e>
+              </m:d>
+            </m:den>
+          </m:f>
+        </m:oMath>
+      </m:oMathPara>
+    </w:p>
+    <w:p>
+      <w:pPr>
+        <w:spacing w:before="100" w:beforeAutospacing="1" w:after="100" w:afterAutospacing="1"/>
+        <w:rPr>
+          <w:rFonts w:ascii="Calibri" w:eastAsia="Times New Roman" w:hAnsi="Calibri" w:cs="Calibri"/>
+          <w:b/>
+          <w:bCs/>
+          <w:sz w:val="22"/>
+          <w:szCs w:val="22"/>
+          <w:lang w:val="en-US" w:eastAsia="fr-FR"/>
+        </w:rPr>
+      </w:pPr>
+    </w:p>
+    <w:p>
+      <w:pPr>
+        <w:spacing w:before="100" w:beforeAutospacing="1" w:after="100" w:afterAutospacing="1"/>
+        <w:rPr>
+          <w:rFonts w:ascii="Calibri" w:eastAsia="Times New Roman" w:hAnsi="Calibri" w:cs="Calibri"/>
+          <w:iCs/>
+          <w:sz w:val="22"/>
+          <w:szCs w:val="22"/>
+          <w:lang w:val="en-US" w:eastAsia="fr-FR"/>
+        </w:rPr>
+      </w:pPr>
+      <m:oMathPara>
+        <m:oMathParaPr>
+          <m:jc m:val="left"/>
+        </m:oMathParaPr>
+        <m:oMath>
+          <m:r>
+            <w:rPr>
+              <w:rFonts w:ascii="Cambria Math" w:eastAsia="Times New Roman" w:hAnsi="Cambria Math" w:cs="Calibri"/>
+              <w:sz w:val="22"/>
+              <w:szCs w:val="22"/>
+              <w:lang w:val="en-US" w:eastAsia="fr-FR"/>
+            </w:rPr>
+            <m:t xml:space="preserve">μ= </m:t>
+          </m:r>
+          <m:f>
+            <m:fPr>
+              <m:ctrlPr>
+                <w:rPr>
+                  <w:rFonts w:ascii="Cambria Math" w:eastAsia="Times New Roman" w:hAnsi="Cambria Math" w:cs="Calibri"/>
+                  <w:i/>
+                  <w:iCs/>
+                  <w:sz w:val="22"/>
+                  <w:szCs w:val="22"/>
+                  <w:lang w:val="en-US" w:eastAsia="fr-FR"/>
+                </w:rPr>
+              </m:ctrlPr>
+            </m:fPr>
+            <m:num>
+              <m:d>
+                <m:dPr>
+                  <m:begChr m:val="|"/>
+                  <m:endChr m:val="|"/>
+                  <m:ctrlPr>
+                    <w:rPr>
+                      <w:rFonts w:ascii="Cambria Math" w:eastAsia="Times New Roman" w:hAnsi="Cambria Math" w:cs="Calibri"/>
+                      <w:i/>
+                      <w:iCs/>
+                      <w:sz w:val="22"/>
+                      <w:szCs w:val="22"/>
+                      <w:lang w:val="en-US" w:eastAsia="fr-FR"/>
+                    </w:rPr>
+                  </m:ctrlPr>
+                </m:dPr>
+                <m:e>
+                  <m:box>
+                    <m:boxPr>
+                      <m:opEmu m:val="1"/>
+                      <m:ctrlPr>
+                        <w:rPr>
+                          <w:rFonts w:ascii="Cambria Math" w:eastAsia="Times New Roman" w:hAnsi="Cambria Math" w:cs="Calibri"/>
+                          <w:i/>
+                          <w:iCs/>
+                          <w:sz w:val="22"/>
+                          <w:szCs w:val="22"/>
+                          <w:lang w:val="en-US" w:eastAsia="fr-FR"/>
+                        </w:rPr>
+                      </m:ctrlPr>
+                    </m:boxPr>
+                    <m:e>
+                      <m:d>
+                        <m:dPr>
+                          <m:ctrlPr>
+                            <w:rPr>
+                              <w:rFonts w:ascii="Cambria Math" w:eastAsia="Times New Roman" w:hAnsi="Cambria Math" w:cs="Calibri"/>
+                              <w:i/>
+                              <w:iCs/>
+                              <w:sz w:val="22"/>
+                              <w:szCs w:val="22"/>
+                              <w:lang w:val="en-US" w:eastAsia="fr-FR"/>
+                            </w:rPr>
+                          </m:ctrlPr>
+                        </m:dPr>
+                        <m:e>
+                          <m:r>
+                            <w:rPr>
+                              <w:rFonts w:ascii="Cambria Math" w:eastAsia="Times New Roman" w:hAnsi="Cambria Math" w:cs="Calibri"/>
+                              <w:sz w:val="22"/>
+                              <w:szCs w:val="22"/>
+                              <w:lang w:val="en-US" w:eastAsia="fr-FR"/>
+                            </w:rPr>
+                            <m:t>-3</m:t>
+                          </m:r>
+                        </m:e>
+                      </m:d>
+                      <m:r>
+                        <w:rPr>
+                          <w:rFonts w:ascii="Cambria Math" w:eastAsia="Times New Roman" w:hAnsi="Cambria Math" w:cs="Calibri"/>
+                          <w:sz w:val="22"/>
+                          <w:szCs w:val="22"/>
+                          <w:lang w:val="en-US" w:eastAsia="fr-FR"/>
+                        </w:rPr>
+                        <m:t>*0+</m:t>
+                      </m:r>
+                      <m:d>
+                        <m:dPr>
+                          <m:ctrlPr>
+                            <w:rPr>
+                              <w:rFonts w:ascii="Cambria Math" w:eastAsia="Times New Roman" w:hAnsi="Cambria Math" w:cs="Calibri"/>
+                              <w:i/>
+                              <w:iCs/>
+                              <w:sz w:val="22"/>
+                              <w:szCs w:val="22"/>
+                              <w:lang w:val="en-US" w:eastAsia="fr-FR"/>
+                            </w:rPr>
+                          </m:ctrlPr>
+                        </m:dPr>
+                        <m:e>
+                          <m:r>
+                            <w:rPr>
+                              <w:rFonts w:ascii="Cambria Math" w:eastAsia="Times New Roman" w:hAnsi="Cambria Math" w:cs="Calibri"/>
+                              <w:sz w:val="22"/>
+                              <w:szCs w:val="22"/>
+                              <w:lang w:val="en-US" w:eastAsia="fr-FR"/>
+                            </w:rPr>
+                            <m:t>-1</m:t>
+                          </m:r>
+                        </m:e>
+                      </m:d>
+                      <m:r>
+                        <w:rPr>
+                          <w:rFonts w:ascii="Cambria Math" w:eastAsia="Times New Roman" w:hAnsi="Cambria Math" w:cs="Calibri"/>
+                          <w:sz w:val="22"/>
+                          <w:szCs w:val="22"/>
+                          <w:lang w:val="en-US" w:eastAsia="fr-FR"/>
+                        </w:rPr>
+                        <m:t>*4+2*1</m:t>
+                      </m:r>
+                    </m:e>
+                  </m:box>
+                </m:e>
+              </m:d>
+            </m:num>
+            <m:den>
+              <m:d>
+                <m:dPr>
+                  <m:begChr m:val="|"/>
+                  <m:endChr m:val="|"/>
+                  <m:ctrlPr>
+                    <w:rPr>
+                      <w:rFonts w:ascii="Cambria Math" w:eastAsia="Times New Roman" w:hAnsi="Cambria Math" w:cs="Calibri"/>
+                      <w:i/>
+                      <w:iCs/>
+                      <w:sz w:val="22"/>
+                      <w:szCs w:val="22"/>
+                      <w:lang w:val="en-US" w:eastAsia="fr-FR"/>
+                    </w:rPr>
+                  </m:ctrlPr>
+                </m:dPr>
+                <m:e>
+                  <m:box>
+                    <m:boxPr>
+                      <m:opEmu m:val="1"/>
+                      <m:ctrlPr>
+                        <w:rPr>
+                          <w:rFonts w:ascii="Cambria Math" w:eastAsia="Times New Roman" w:hAnsi="Cambria Math" w:cs="Calibri"/>
+                          <w:i/>
+                          <w:iCs/>
+                          <w:sz w:val="22"/>
+                          <w:szCs w:val="22"/>
+                          <w:lang w:val="en-US" w:eastAsia="fr-FR"/>
+                        </w:rPr>
+                      </m:ctrlPr>
+                    </m:boxPr>
+                    <m:e>
+                      <m:rad>
+                        <m:radPr>
+                          <m:degHide m:val="1"/>
+                          <m:ctrlPr>
+                            <w:rPr>
+                              <w:rFonts w:ascii="Cambria Math" w:eastAsia="Times New Roman" w:hAnsi="Cambria Math" w:cs="Calibri"/>
+                              <w:i/>
+                              <w:iCs/>
+                              <w:sz w:val="22"/>
+                              <w:szCs w:val="22"/>
+                              <w:lang w:val="en-US" w:eastAsia="fr-FR"/>
+                            </w:rPr>
+                          </m:ctrlPr>
+                        </m:radPr>
+                        <m:deg/>
+                        <m:e>
+                          <m:sSup>
+                            <m:sSupPr>
+                              <m:ctrlPr>
+                                <w:rPr>
+                                  <w:rFonts w:ascii="Cambria Math" w:eastAsia="Times New Roman" w:hAnsi="Cambria Math" w:cs="Calibri"/>
+                                  <w:i/>
+                                  <w:iCs/>
+                                  <w:sz w:val="22"/>
+                                  <w:szCs w:val="22"/>
+                                  <w:lang w:val="en-US" w:eastAsia="fr-FR"/>
+                                </w:rPr>
+                              </m:ctrlPr>
+                            </m:sSupPr>
+                            <m:e>
+                              <m:d>
+                                <m:dPr>
+                                  <m:ctrlPr>
+                                    <w:rPr>
+                                      <w:rFonts w:ascii="Cambria Math" w:eastAsia="Times New Roman" w:hAnsi="Cambria Math" w:cs="Calibri"/>
+                                      <w:i/>
+                                      <w:iCs/>
+                                      <w:sz w:val="22"/>
+                                      <w:szCs w:val="22"/>
+                                      <w:lang w:val="en-US" w:eastAsia="fr-FR"/>
+                                    </w:rPr>
+                                  </m:ctrlPr>
+                                </m:dPr>
+                                <m:e>
+                                  <m:r>
+                                    <w:rPr>
+                                      <w:rFonts w:ascii="Cambria Math" w:eastAsia="Times New Roman" w:hAnsi="Cambria Math" w:cs="Calibri"/>
+                                      <w:sz w:val="22"/>
+                                      <w:szCs w:val="22"/>
+                                      <w:lang w:val="en-US" w:eastAsia="fr-FR"/>
+                                    </w:rPr>
+                                    <m:t>-3</m:t>
+                                  </m:r>
+                                </m:e>
+                              </m:d>
+                            </m:e>
+                            <m:sup>
+                              <m:r>
+                                <w:rPr>
+                                  <w:rFonts w:ascii="Cambria Math" w:eastAsia="Times New Roman" w:hAnsi="Cambria Math" w:cs="Calibri"/>
+                                  <w:sz w:val="22"/>
+                                  <w:szCs w:val="22"/>
+                                  <w:lang w:val="en-US" w:eastAsia="fr-FR"/>
+                                </w:rPr>
+                                <m:t>2</m:t>
+                              </m:r>
+                            </m:sup>
+                          </m:sSup>
+                          <m:r>
+                            <w:rPr>
+                              <w:rFonts w:ascii="Cambria Math" w:eastAsia="Times New Roman" w:hAnsi="Cambria Math" w:cs="Calibri"/>
+                              <w:sz w:val="22"/>
+                              <w:szCs w:val="22"/>
+                              <w:lang w:val="en-US" w:eastAsia="fr-FR"/>
+                            </w:rPr>
+                            <m:t>+</m:t>
+                          </m:r>
+                          <m:sSup>
+                            <m:sSupPr>
+                              <m:ctrlPr>
+                                <w:rPr>
+                                  <w:rFonts w:ascii="Cambria Math" w:eastAsia="Times New Roman" w:hAnsi="Cambria Math" w:cs="Calibri"/>
+                                  <w:i/>
+                                  <w:iCs/>
+                                  <w:sz w:val="22"/>
+                                  <w:szCs w:val="22"/>
+                                  <w:lang w:val="en-US" w:eastAsia="fr-FR"/>
+                                </w:rPr>
+                              </m:ctrlPr>
+                            </m:sSupPr>
+                            <m:e>
+                              <m:d>
+                                <m:dPr>
+                                  <m:ctrlPr>
+                                    <w:rPr>
+                                      <w:rFonts w:ascii="Cambria Math" w:eastAsia="Times New Roman" w:hAnsi="Cambria Math" w:cs="Calibri"/>
+                                      <w:i/>
+                                      <w:iCs/>
+                                      <w:sz w:val="22"/>
+                                      <w:szCs w:val="22"/>
+                                      <w:lang w:val="en-US" w:eastAsia="fr-FR"/>
+                                    </w:rPr>
+                                  </m:ctrlPr>
+                                </m:dPr>
+                                <m:e>
+                                  <m:r>
+                                    <w:rPr>
+                                      <w:rFonts w:ascii="Cambria Math" w:eastAsia="Times New Roman" w:hAnsi="Cambria Math" w:cs="Calibri"/>
+                                      <w:sz w:val="22"/>
+                                      <w:szCs w:val="22"/>
+                                      <w:lang w:val="en-US" w:eastAsia="fr-FR"/>
+                                    </w:rPr>
+                                    <m:t>-1</m:t>
+                                  </m:r>
+                                </m:e>
+                              </m:d>
+                            </m:e>
+                            <m:sup>
+                              <m:r>
+                                <w:rPr>
+                                  <w:rFonts w:ascii="Cambria Math" w:eastAsia="Times New Roman" w:hAnsi="Cambria Math" w:cs="Calibri"/>
+                                  <w:sz w:val="22"/>
+                                  <w:szCs w:val="22"/>
+                                  <w:lang w:val="en-US" w:eastAsia="fr-FR"/>
+                                </w:rPr>
+                                <m:t>2</m:t>
+                              </m:r>
+                            </m:sup>
+                          </m:sSup>
+                          <m:r>
+                            <w:rPr>
+                              <w:rFonts w:ascii="Cambria Math" w:eastAsia="Times New Roman" w:hAnsi="Cambria Math" w:cs="Calibri"/>
+                              <w:sz w:val="22"/>
+                              <w:szCs w:val="22"/>
+                              <w:lang w:val="en-US" w:eastAsia="fr-FR"/>
+                            </w:rPr>
+                            <m:t>+</m:t>
+                          </m:r>
+                          <m:sSup>
+                            <m:sSupPr>
+                              <m:ctrlPr>
+                                <w:rPr>
+                                  <w:rFonts w:ascii="Cambria Math" w:eastAsia="Times New Roman" w:hAnsi="Cambria Math" w:cs="Calibri"/>
+                                  <w:i/>
+                                  <w:iCs/>
+                                  <w:sz w:val="22"/>
+                                  <w:szCs w:val="22"/>
+                                  <w:lang w:val="en-US" w:eastAsia="fr-FR"/>
+                                </w:rPr>
+                              </m:ctrlPr>
+                            </m:sSupPr>
+                            <m:e>
+                              <m:r>
+                                <w:rPr>
+                                  <w:rFonts w:ascii="Cambria Math" w:eastAsia="Times New Roman" w:hAnsi="Cambria Math" w:cs="Calibri"/>
+                                  <w:sz w:val="22"/>
+                                  <w:szCs w:val="22"/>
+                                  <w:lang w:val="en-US" w:eastAsia="fr-FR"/>
+                                </w:rPr>
+                                <m:t>2</m:t>
+                              </m:r>
+                            </m:e>
+                            <m:sup>
+                              <m:r>
+                                <w:rPr>
+                                  <w:rFonts w:ascii="Cambria Math" w:eastAsia="Times New Roman" w:hAnsi="Cambria Math" w:cs="Calibri"/>
+                                  <w:sz w:val="22"/>
+                                  <w:szCs w:val="22"/>
+                                  <w:lang w:val="en-US" w:eastAsia="fr-FR"/>
+                                </w:rPr>
+                                <m:t>2</m:t>
+                              </m:r>
+                            </m:sup>
+                          </m:sSup>
+                        </m:e>
+                      </m:rad>
+                    </m:e>
+                  </m:box>
+                </m:e>
+              </m:d>
+              <m:r>
+                <w:rPr>
+                  <w:rFonts w:ascii="Cambria Math" w:eastAsia="Times New Roman" w:hAnsi="Cambria Math" w:cs="Calibri"/>
+                  <w:sz w:val="22"/>
+                  <w:szCs w:val="22"/>
+                  <w:lang w:val="en-US" w:eastAsia="fr-FR"/>
+                </w:rPr>
+                <m:t>.</m:t>
+              </m:r>
+              <m:d>
+                <m:dPr>
+                  <m:begChr m:val="|"/>
+                  <m:endChr m:val="|"/>
+                  <m:ctrlPr>
+                    <w:rPr>
+                      <w:rFonts w:ascii="Cambria Math" w:eastAsia="Times New Roman" w:hAnsi="Cambria Math" w:cs="Calibri"/>
+                      <w:i/>
+                      <w:iCs/>
+                      <w:sz w:val="22"/>
+                      <w:szCs w:val="22"/>
+                      <w:lang w:val="en-US" w:eastAsia="fr-FR"/>
+                    </w:rPr>
+                  </m:ctrlPr>
+                </m:dPr>
+                <m:e>
+                  <m:box>
+                    <m:boxPr>
+                      <m:opEmu m:val="1"/>
+                      <m:ctrlPr>
+                        <w:rPr>
+                          <w:rFonts w:ascii="Cambria Math" w:eastAsia="Times New Roman" w:hAnsi="Cambria Math" w:cs="Calibri"/>
+                          <w:i/>
+                          <w:iCs/>
+                          <w:sz w:val="22"/>
+                          <w:szCs w:val="22"/>
+                          <w:lang w:val="en-US" w:eastAsia="fr-FR"/>
+                        </w:rPr>
+                      </m:ctrlPr>
+                    </m:boxPr>
+                    <m:e>
+                      <m:box>
+                        <m:boxPr>
+                          <m:opEmu m:val="1"/>
+                          <m:ctrlPr>
+                            <w:rPr>
+                              <w:rFonts w:ascii="Cambria Math" w:eastAsia="Times New Roman" w:hAnsi="Cambria Math" w:cs="Calibri"/>
+                              <w:i/>
+                              <w:iCs/>
+                              <w:sz w:val="22"/>
+                              <w:szCs w:val="22"/>
+                              <w:lang w:val="en-US" w:eastAsia="fr-FR"/>
+                            </w:rPr>
+                          </m:ctrlPr>
+                        </m:boxPr>
+                        <m:e>
+                          <m:rad>
+                            <m:radPr>
+                              <m:degHide m:val="1"/>
+                              <m:ctrlPr>
+                                <w:rPr>
+                                  <w:rFonts w:ascii="Cambria Math" w:eastAsia="Times New Roman" w:hAnsi="Cambria Math" w:cs="Calibri"/>
+                                  <w:i/>
+                                  <w:iCs/>
+                                  <w:sz w:val="22"/>
+                                  <w:szCs w:val="22"/>
+                                  <w:lang w:val="en-US" w:eastAsia="fr-FR"/>
+                                </w:rPr>
+                              </m:ctrlPr>
+                            </m:radPr>
+                            <m:deg/>
+                            <m:e>
+                              <m:sSup>
+                                <m:sSupPr>
+                                  <m:ctrlPr>
+                                    <w:rPr>
+                                      <w:rFonts w:ascii="Cambria Math" w:eastAsia="Times New Roman" w:hAnsi="Cambria Math" w:cs="Calibri"/>
+                                      <w:i/>
+                                      <w:iCs/>
+                                      <w:sz w:val="22"/>
+                                      <w:szCs w:val="22"/>
+                                      <w:lang w:val="en-US" w:eastAsia="fr-FR"/>
+                                    </w:rPr>
+                                  </m:ctrlPr>
+                                </m:sSupPr>
+                                <m:e>
+                                  <m:r>
+                                    <w:rPr>
+                                      <w:rFonts w:ascii="Cambria Math" w:eastAsia="Times New Roman" w:hAnsi="Cambria Math" w:cs="Calibri"/>
+                                      <w:sz w:val="22"/>
+                                      <w:szCs w:val="22"/>
+                                      <w:lang w:val="en-US" w:eastAsia="fr-FR"/>
+                                    </w:rPr>
+                                    <m:t>0</m:t>
+                                  </m:r>
+                                </m:e>
+                                <m:sup>
+                                  <m:r>
+                                    <w:rPr>
+                                      <w:rFonts w:ascii="Cambria Math" w:eastAsia="Times New Roman" w:hAnsi="Cambria Math" w:cs="Calibri"/>
+                                      <w:sz w:val="22"/>
+                                      <w:szCs w:val="22"/>
+                                      <w:lang w:val="en-US" w:eastAsia="fr-FR"/>
+                                    </w:rPr>
+                                    <m:t>2</m:t>
+                                  </m:r>
+                                </m:sup>
+                              </m:sSup>
+                              <m:r>
+                                <w:rPr>
+                                  <w:rFonts w:ascii="Cambria Math" w:eastAsia="Times New Roman" w:hAnsi="Cambria Math" w:cs="Calibri"/>
+                                  <w:sz w:val="22"/>
+                                  <w:szCs w:val="22"/>
+                                  <w:lang w:val="en-US" w:eastAsia="fr-FR"/>
+                                </w:rPr>
+                                <m:t>+</m:t>
+                              </m:r>
+                              <m:sSup>
+                                <m:sSupPr>
+                                  <m:ctrlPr>
+                                    <w:rPr>
+                                      <w:rFonts w:ascii="Cambria Math" w:eastAsia="Times New Roman" w:hAnsi="Cambria Math" w:cs="Calibri"/>
+                                      <w:i/>
+                                      <w:iCs/>
+                                      <w:sz w:val="22"/>
+                                      <w:szCs w:val="22"/>
+                                      <w:lang w:val="en-US" w:eastAsia="fr-FR"/>
+                                    </w:rPr>
+                                  </m:ctrlPr>
+                                </m:sSupPr>
+                                <m:e>
+                                  <m:r>
+                                    <w:rPr>
+                                      <w:rFonts w:ascii="Cambria Math" w:eastAsia="Times New Roman" w:hAnsi="Cambria Math" w:cs="Calibri"/>
+                                      <w:sz w:val="22"/>
+                                      <w:szCs w:val="22"/>
+                                      <w:lang w:val="en-US" w:eastAsia="fr-FR"/>
+                                    </w:rPr>
+                                    <m:t>4</m:t>
+                                  </m:r>
+                                </m:e>
+                                <m:sup>
+                                  <m:r>
+                                    <w:rPr>
+                                      <w:rFonts w:ascii="Cambria Math" w:eastAsia="Times New Roman" w:hAnsi="Cambria Math" w:cs="Calibri"/>
+                                      <w:sz w:val="22"/>
+                                      <w:szCs w:val="22"/>
+                                      <w:lang w:val="en-US" w:eastAsia="fr-FR"/>
+                                    </w:rPr>
+                                    <m:t>2</m:t>
+                                  </m:r>
+                                </m:sup>
+                              </m:sSup>
+                              <m:r>
+                                <w:rPr>
+                                  <w:rFonts w:ascii="Cambria Math" w:eastAsia="Times New Roman" w:hAnsi="Cambria Math" w:cs="Calibri"/>
+                                  <w:sz w:val="22"/>
+                                  <w:szCs w:val="22"/>
+                                  <w:lang w:val="en-US" w:eastAsia="fr-FR"/>
+                                </w:rPr>
+                                <m:t>+</m:t>
+                              </m:r>
+                              <m:sSup>
+                                <m:sSupPr>
+                                  <m:ctrlPr>
+                                    <w:rPr>
+                                      <w:rFonts w:ascii="Cambria Math" w:eastAsia="Times New Roman" w:hAnsi="Cambria Math" w:cs="Calibri"/>
+                                      <w:i/>
+                                      <w:iCs/>
+                                      <w:sz w:val="22"/>
+                                      <w:szCs w:val="22"/>
+                                      <w:lang w:val="en-US" w:eastAsia="fr-FR"/>
+                                    </w:rPr>
+                                  </m:ctrlPr>
+                                </m:sSupPr>
+                                <m:e>
+                                  <m:r>
+                                    <w:rPr>
+                                      <w:rFonts w:ascii="Cambria Math" w:eastAsia="Times New Roman" w:hAnsi="Cambria Math" w:cs="Calibri"/>
+                                      <w:sz w:val="22"/>
+                                      <w:szCs w:val="22"/>
+                                      <w:lang w:val="en-US" w:eastAsia="fr-FR"/>
+                                    </w:rPr>
+                                    <m:t>1</m:t>
+                                  </m:r>
+                                </m:e>
+                                <m:sup>
+                                  <m:r>
+                                    <w:rPr>
+                                      <w:rFonts w:ascii="Cambria Math" w:eastAsia="Times New Roman" w:hAnsi="Cambria Math" w:cs="Calibri"/>
+                                      <w:sz w:val="22"/>
+                                      <w:szCs w:val="22"/>
+                                      <w:lang w:val="en-US" w:eastAsia="fr-FR"/>
+                                    </w:rPr>
+                                    <m:t>2</m:t>
+                                  </m:r>
+                                </m:sup>
+                              </m:sSup>
+                            </m:e>
+                          </m:rad>
+                        </m:e>
+                      </m:box>
+                    </m:e>
+                  </m:box>
+                </m:e>
+              </m:d>
+            </m:den>
+          </m:f>
+        </m:oMath>
+      </m:oMathPara>
+    </w:p>
+    <w:p>
+      <w:pPr>
+        <w:spacing w:before="100" w:beforeAutospacing="1" w:after="100" w:afterAutospacing="1"/>
+        <w:rPr>
+          <w:rFonts w:ascii="Calibri" w:eastAsia="Times New Roman" w:hAnsi="Calibri" w:cs="Calibri"/>
+          <w:iCs/>
+          <w:sz w:val="22"/>
+          <w:szCs w:val="22"/>
+          <w:lang w:val="en-US" w:eastAsia="fr-FR"/>
+        </w:rPr>
+      </w:pPr>
+      <m:oMathPara>
+        <m:oMathParaPr>
+          <m:jc m:val="left"/>
+        </m:oMathParaPr>
+        <m:oMath>
+          <m:r>
+            <w:rPr>
+              <w:rFonts w:ascii="Cambria Math" w:eastAsia="Times New Roman" w:hAnsi="Cambria Math" w:cs="Calibri"/>
+              <w:sz w:val="22"/>
+              <w:szCs w:val="22"/>
+              <w:lang w:val="en-US" w:eastAsia="fr-FR"/>
+            </w:rPr>
+            <m:t xml:space="preserve">μ= </m:t>
+          </m:r>
+          <m:f>
+            <m:fPr>
+              <m:ctrlPr>
+                <w:rPr>
+                  <w:rFonts w:ascii="Cambria Math" w:eastAsia="Times New Roman" w:hAnsi="Cambria Math" w:cs="Calibri"/>
+                  <w:i/>
+                  <w:iCs/>
+                  <w:sz w:val="22"/>
+                  <w:szCs w:val="22"/>
+                  <w:lang w:val="en-US" w:eastAsia="fr-FR"/>
+                </w:rPr>
+              </m:ctrlPr>
+            </m:fPr>
+            <m:num>
+              <m:r>
+                <w:rPr>
+                  <w:rFonts w:ascii="Cambria Math" w:eastAsia="Times New Roman" w:hAnsi="Cambria Math" w:cs="Calibri"/>
+                  <w:sz w:val="22"/>
+                  <w:szCs w:val="22"/>
+                  <w:lang w:val="en-US" w:eastAsia="fr-FR"/>
+                </w:rPr>
+                <m:t>2</m:t>
+              </m:r>
+            </m:num>
+            <m:den>
+              <m:d>
+                <m:dPr>
+                  <m:begChr m:val="|"/>
+                  <m:endChr m:val="|"/>
+                  <m:ctrlPr>
+                    <w:rPr>
+                      <w:rFonts w:ascii="Cambria Math" w:eastAsia="Times New Roman" w:hAnsi="Cambria Math" w:cs="Calibri"/>
+                      <w:i/>
+                      <w:iCs/>
+                      <w:sz w:val="22"/>
+                      <w:szCs w:val="22"/>
+                      <w:lang w:val="en-US" w:eastAsia="fr-FR"/>
+                    </w:rPr>
+                  </m:ctrlPr>
+                </m:dPr>
+                <m:e>
+                  <m:box>
+                    <m:boxPr>
+                      <m:opEmu m:val="1"/>
+                      <m:ctrlPr>
+                        <w:rPr>
+                          <w:rFonts w:ascii="Cambria Math" w:eastAsia="Times New Roman" w:hAnsi="Cambria Math" w:cs="Calibri"/>
+                          <w:i/>
+                          <w:iCs/>
+                          <w:sz w:val="22"/>
+                          <w:szCs w:val="22"/>
+                          <w:lang w:val="en-US" w:eastAsia="fr-FR"/>
+                        </w:rPr>
+                      </m:ctrlPr>
+                    </m:boxPr>
+                    <m:e>
+                      <m:rad>
+                        <m:radPr>
+                          <m:degHide m:val="1"/>
+                          <m:ctrlPr>
+                            <w:rPr>
+                              <w:rFonts w:ascii="Cambria Math" w:eastAsia="Times New Roman" w:hAnsi="Cambria Math" w:cs="Calibri"/>
+                              <w:i/>
+                              <w:iCs/>
+                              <w:sz w:val="22"/>
+                              <w:szCs w:val="22"/>
+                              <w:lang w:val="en-US" w:eastAsia="fr-FR"/>
+                            </w:rPr>
+                          </m:ctrlPr>
+                        </m:radPr>
+                        <m:deg/>
+                        <m:e>
+                          <m:r>
+                            <w:rPr>
+                              <w:rFonts w:ascii="Cambria Math" w:eastAsia="Times New Roman" w:hAnsi="Cambria Math" w:cs="Calibri"/>
+                              <w:sz w:val="22"/>
+                              <w:szCs w:val="22"/>
+                              <w:lang w:val="en-US" w:eastAsia="fr-FR"/>
+                            </w:rPr>
+                            <m:t>9+1+4</m:t>
+                          </m:r>
+                        </m:e>
+                      </m:rad>
+                    </m:e>
+                  </m:box>
+                </m:e>
+              </m:d>
+              <m:r>
+                <w:rPr>
+                  <w:rFonts w:ascii="Cambria Math" w:eastAsia="Times New Roman" w:hAnsi="Cambria Math" w:cs="Calibri"/>
+                  <w:sz w:val="22"/>
+                  <w:szCs w:val="22"/>
+                  <w:lang w:val="en-US" w:eastAsia="fr-FR"/>
+                </w:rPr>
+                <m:t>.</m:t>
+              </m:r>
+              <m:d>
+                <m:dPr>
+                  <m:begChr m:val="|"/>
+                  <m:endChr m:val="|"/>
+                  <m:ctrlPr>
+                    <w:rPr>
+                      <w:rFonts w:ascii="Cambria Math" w:eastAsia="Times New Roman" w:hAnsi="Cambria Math" w:cs="Calibri"/>
+                      <w:i/>
+                      <w:iCs/>
+                      <w:sz w:val="22"/>
+                      <w:szCs w:val="22"/>
+                      <w:lang w:val="en-US" w:eastAsia="fr-FR"/>
+                    </w:rPr>
+                  </m:ctrlPr>
+                </m:dPr>
+                <m:e>
+                  <m:box>
+                    <m:boxPr>
+                      <m:opEmu m:val="1"/>
+                      <m:ctrlPr>
+                        <w:rPr>
+                          <w:rFonts w:ascii="Cambria Math" w:eastAsia="Times New Roman" w:hAnsi="Cambria Math" w:cs="Calibri"/>
+                          <w:i/>
+                          <w:iCs/>
+                          <w:sz w:val="22"/>
+                          <w:szCs w:val="22"/>
+                          <w:lang w:val="en-US" w:eastAsia="fr-FR"/>
+                        </w:rPr>
+                      </m:ctrlPr>
+                    </m:boxPr>
+                    <m:e>
+                      <m:box>
+                        <m:boxPr>
+                          <m:opEmu m:val="1"/>
+                          <m:ctrlPr>
+                            <w:rPr>
+                              <w:rFonts w:ascii="Cambria Math" w:eastAsia="Times New Roman" w:hAnsi="Cambria Math" w:cs="Calibri"/>
+                              <w:i/>
+                              <w:iCs/>
+                              <w:sz w:val="22"/>
+                              <w:szCs w:val="22"/>
+                              <w:lang w:val="en-US" w:eastAsia="fr-FR"/>
+                            </w:rPr>
+                          </m:ctrlPr>
+                        </m:boxPr>
+                        <m:e>
+                          <m:rad>
+                            <m:radPr>
+                              <m:degHide m:val="1"/>
+                              <m:ctrlPr>
+                                <w:rPr>
+                                  <w:rFonts w:ascii="Cambria Math" w:eastAsia="Times New Roman" w:hAnsi="Cambria Math" w:cs="Calibri"/>
+                                  <w:i/>
+                                  <w:iCs/>
+                                  <w:sz w:val="22"/>
+                                  <w:szCs w:val="22"/>
+                                  <w:lang w:val="en-US" w:eastAsia="fr-FR"/>
+                                </w:rPr>
+                              </m:ctrlPr>
+                            </m:radPr>
+                            <m:deg/>
+                            <m:e>
+                              <m:r>
+                                <w:rPr>
+                                  <w:rFonts w:ascii="Cambria Math" w:eastAsia="Times New Roman" w:hAnsi="Cambria Math" w:cs="Calibri"/>
+                                  <w:sz w:val="22"/>
+                                  <w:szCs w:val="22"/>
+                                  <w:lang w:val="en-US" w:eastAsia="fr-FR"/>
+                                </w:rPr>
+                                <m:t>16+1</m:t>
+                              </m:r>
+                            </m:e>
+                          </m:rad>
+                        </m:e>
+                      </m:box>
+                    </m:e>
+                  </m:box>
+                </m:e>
+              </m:d>
+            </m:den>
+          </m:f>
+        </m:oMath>
+      </m:oMathPara>
+    </w:p>
+    <w:p>
+      <w:pPr>
+        <w:spacing w:before="100" w:beforeAutospacing="1" w:after="100" w:afterAutospacing="1"/>
+        <w:rPr>
+          <w:rFonts w:ascii="Calibri" w:eastAsia="Times New Roman" w:hAnsi="Calibri" w:cs="Calibri"/>
+          <w:iCs/>
+          <w:sz w:val="22"/>
+          <w:szCs w:val="22"/>
+          <w:lang w:val="en-US" w:eastAsia="fr-FR"/>
+        </w:rPr>
+      </w:pPr>
+      <m:oMathPara>
+        <m:oMathParaPr>
+          <m:jc m:val="left"/>
+        </m:oMathParaPr>
+        <m:oMath>
+          <m:r>
+            <w:rPr>
+              <w:rFonts w:ascii="Cambria Math" w:eastAsia="Times New Roman" w:hAnsi="Cambria Math" w:cs="Calibri"/>
+              <w:sz w:val="22"/>
+              <w:szCs w:val="22"/>
+              <w:lang w:val="en-US" w:eastAsia="fr-FR"/>
+            </w:rPr>
+            <m:t xml:space="preserve">μ= </m:t>
+          </m:r>
+          <m:f>
+            <m:fPr>
+              <m:ctrlPr>
+                <w:rPr>
+                  <w:rFonts w:ascii="Cambria Math" w:eastAsia="Times New Roman" w:hAnsi="Cambria Math" w:cs="Calibri"/>
+                  <w:i/>
+                  <w:iCs/>
+                  <w:sz w:val="22"/>
+                  <w:szCs w:val="22"/>
+                  <w:lang w:val="en-US" w:eastAsia="fr-FR"/>
+                </w:rPr>
+              </m:ctrlPr>
+            </m:fPr>
+            <m:num>
+              <m:r>
+                <w:rPr>
+                  <w:rFonts w:ascii="Cambria Math" w:eastAsia="Times New Roman" w:hAnsi="Cambria Math" w:cs="Calibri"/>
+                  <w:sz w:val="22"/>
+                  <w:szCs w:val="22"/>
+                  <w:lang w:val="en-US" w:eastAsia="fr-FR"/>
+                </w:rPr>
+                <m:t>2</m:t>
+              </m:r>
+            </m:num>
+            <m:den>
+              <m:d>
+                <m:dPr>
+                  <m:begChr m:val="|"/>
+                  <m:endChr m:val="|"/>
+                  <m:ctrlPr>
+                    <w:rPr>
+                      <w:rFonts w:ascii="Cambria Math" w:eastAsia="Times New Roman" w:hAnsi="Cambria Math" w:cs="Calibri"/>
+                      <w:i/>
+                      <w:iCs/>
+                      <w:sz w:val="22"/>
+                      <w:szCs w:val="22"/>
+                      <w:lang w:val="en-US" w:eastAsia="fr-FR"/>
+                    </w:rPr>
+                  </m:ctrlPr>
+                </m:dPr>
+                <m:e>
+                  <m:box>
+                    <m:boxPr>
+                      <m:opEmu m:val="1"/>
+                      <m:ctrlPr>
+                        <w:rPr>
+                          <w:rFonts w:ascii="Cambria Math" w:eastAsia="Times New Roman" w:hAnsi="Cambria Math" w:cs="Calibri"/>
+                          <w:i/>
+                          <w:iCs/>
+                          <w:sz w:val="22"/>
+                          <w:szCs w:val="22"/>
+                          <w:lang w:val="en-US" w:eastAsia="fr-FR"/>
+                        </w:rPr>
+                      </m:ctrlPr>
+                    </m:boxPr>
+                    <m:e>
+                      <m:rad>
+                        <m:radPr>
+                          <m:degHide m:val="1"/>
+                          <m:ctrlPr>
+                            <w:rPr>
+                              <w:rFonts w:ascii="Cambria Math" w:eastAsia="Times New Roman" w:hAnsi="Cambria Math" w:cs="Calibri"/>
+                              <w:i/>
+                              <w:iCs/>
+                              <w:sz w:val="22"/>
+                              <w:szCs w:val="22"/>
+                              <w:lang w:val="en-US" w:eastAsia="fr-FR"/>
+                            </w:rPr>
+                          </m:ctrlPr>
+                        </m:radPr>
+                        <m:deg/>
+                        <m:e>
+                          <m:r>
+                            <w:rPr>
+                              <w:rFonts w:ascii="Cambria Math" w:eastAsia="Times New Roman" w:hAnsi="Cambria Math" w:cs="Calibri"/>
+                              <w:sz w:val="22"/>
+                              <w:szCs w:val="22"/>
+                              <w:lang w:val="en-US" w:eastAsia="fr-FR"/>
+                            </w:rPr>
+                            <m:t>14</m:t>
+                          </m:r>
+                        </m:e>
+                      </m:rad>
+                    </m:e>
+                  </m:box>
+                </m:e>
+              </m:d>
+              <m:r>
+                <w:rPr>
+                  <w:rFonts w:ascii="Cambria Math" w:eastAsia="Times New Roman" w:hAnsi="Cambria Math" w:cs="Calibri"/>
+                  <w:sz w:val="22"/>
+                  <w:szCs w:val="22"/>
+                  <w:lang w:val="en-US" w:eastAsia="fr-FR"/>
+                </w:rPr>
+                <m:t>.</m:t>
+              </m:r>
+              <m:d>
+                <m:dPr>
+                  <m:begChr m:val="|"/>
+                  <m:endChr m:val="|"/>
+                  <m:ctrlPr>
+                    <w:rPr>
+                      <w:rFonts w:ascii="Cambria Math" w:eastAsia="Times New Roman" w:hAnsi="Cambria Math" w:cs="Calibri"/>
+                      <w:i/>
+                      <w:iCs/>
+                      <w:sz w:val="22"/>
+                      <w:szCs w:val="22"/>
+                      <w:lang w:val="en-US" w:eastAsia="fr-FR"/>
+                    </w:rPr>
+                  </m:ctrlPr>
+                </m:dPr>
+                <m:e>
+                  <m:box>
+                    <m:boxPr>
+                      <m:opEmu m:val="1"/>
+                      <m:ctrlPr>
+                        <w:rPr>
+                          <w:rFonts w:ascii="Cambria Math" w:eastAsia="Times New Roman" w:hAnsi="Cambria Math" w:cs="Calibri"/>
+                          <w:i/>
+                          <w:iCs/>
+                          <w:sz w:val="22"/>
+                          <w:szCs w:val="22"/>
+                          <w:lang w:val="en-US" w:eastAsia="fr-FR"/>
+                        </w:rPr>
+                      </m:ctrlPr>
+                    </m:boxPr>
+                    <m:e>
+                      <m:box>
+                        <m:boxPr>
+                          <m:opEmu m:val="1"/>
+                          <m:ctrlPr>
+                            <w:rPr>
+                              <w:rFonts w:ascii="Cambria Math" w:eastAsia="Times New Roman" w:hAnsi="Cambria Math" w:cs="Calibri"/>
+                              <w:i/>
+                              <w:iCs/>
+                              <w:sz w:val="22"/>
+                              <w:szCs w:val="22"/>
+                              <w:lang w:val="en-US" w:eastAsia="fr-FR"/>
+                            </w:rPr>
+                          </m:ctrlPr>
+                        </m:boxPr>
+                        <m:e>
+                          <m:rad>
+                            <m:radPr>
+                              <m:degHide m:val="1"/>
+                              <m:ctrlPr>
+                                <w:rPr>
+                                  <w:rFonts w:ascii="Cambria Math" w:eastAsia="Times New Roman" w:hAnsi="Cambria Math" w:cs="Calibri"/>
+                                  <w:i/>
+                                  <w:iCs/>
+                                  <w:sz w:val="22"/>
+                                  <w:szCs w:val="22"/>
+                                  <w:lang w:val="en-US" w:eastAsia="fr-FR"/>
+                                </w:rPr>
+                              </m:ctrlPr>
+                            </m:radPr>
+                            <m:deg/>
+                            <m:e>
+                              <m:r>
+                                <w:rPr>
+                                  <w:rFonts w:ascii="Cambria Math" w:eastAsia="Times New Roman" w:hAnsi="Cambria Math" w:cs="Calibri"/>
+                                  <w:sz w:val="22"/>
+                                  <w:szCs w:val="22"/>
+                                  <w:lang w:val="en-US" w:eastAsia="fr-FR"/>
+                                </w:rPr>
+                                <m:t>1</m:t>
+                              </m:r>
+                              <m:r>
+                                <w:rPr>
+                                  <w:rFonts w:ascii="Cambria Math" w:eastAsia="Times New Roman" w:hAnsi="Cambria Math" w:cs="Calibri"/>
+                                  <w:sz w:val="22"/>
+                                  <w:szCs w:val="22"/>
+                                  <w:lang w:val="en-US" w:eastAsia="fr-FR"/>
+                                </w:rPr>
+                                <m:t>7</m:t>
+                              </m:r>
+                            </m:e>
+                          </m:rad>
+                        </m:e>
+                      </m:box>
+                    </m:e>
+                  </m:box>
+                </m:e>
+              </m:d>
+            </m:den>
+          </m:f>
+        </m:oMath>
+      </m:oMathPara>
+    </w:p>
+    <w:p>
+      <w:pPr>
+        <w:spacing w:before="100" w:beforeAutospacing="1" w:after="100" w:afterAutospacing="1"/>
+        <w:rPr>
+          <w:rFonts w:ascii="Calibri" w:eastAsia="Times New Roman" w:hAnsi="Calibri" w:cs="Calibri"/>
+          <w:iCs/>
+          <w:sz w:val="22"/>
+          <w:szCs w:val="22"/>
+          <w:lang w:val="en-US" w:eastAsia="fr-FR"/>
+        </w:rPr>
+      </w:pPr>
+      <m:oMathPara>
+        <m:oMathParaPr>
+          <m:jc m:val="left"/>
+        </m:oMathParaPr>
+        <m:oMath>
+          <m:r>
+            <w:rPr>
+              <w:rFonts w:ascii="Cambria Math" w:eastAsia="Times New Roman" w:hAnsi="Cambria Math" w:cs="Calibri"/>
+              <w:sz w:val="22"/>
+              <w:szCs w:val="22"/>
+              <w:lang w:val="en-US" w:eastAsia="fr-FR"/>
+            </w:rPr>
+            <m:t xml:space="preserve">μ= </m:t>
+          </m:r>
+          <m:r>
+            <w:rPr>
+              <w:rFonts w:ascii="Cambria Math" w:eastAsia="Times New Roman" w:hAnsi="Cambria Math" w:cs="Calibri"/>
+              <w:sz w:val="22"/>
+              <w:szCs w:val="22"/>
+              <w:lang w:val="en-US" w:eastAsia="fr-FR"/>
+            </w:rPr>
+            <m:t>0.12964</m:t>
+          </m:r>
+        </m:oMath>
+      </m:oMathPara>
+    </w:p>
+    <w:p>
+      <w:pPr>
+        <w:spacing w:before="100" w:beforeAutospacing="1" w:after="100" w:afterAutospacing="1"/>
+        <w:rPr>
+          <w:rFonts w:ascii="Calibri" w:eastAsia="Times New Roman" w:hAnsi="Calibri" w:cs="Calibri"/>
+          <w:iCs/>
+          <w:sz w:val="22"/>
+          <w:szCs w:val="22"/>
+          <w:lang w:val="en-US" w:eastAsia="fr-FR"/>
+        </w:rPr>
+      </w:pPr>
+      <w:r>
+        <w:rPr>
+          <w:rFonts w:ascii="Calibri" w:eastAsia="Times New Roman" w:hAnsi="Calibri" w:cs="Calibri"/>
+          <w:iCs/>
+          <w:sz w:val="22"/>
+          <w:szCs w:val="22"/>
+          <w:lang w:val="en-US" w:eastAsia="fr-FR"/>
+        </w:rPr>
+        <w:lastRenderedPageBreak/>
+        <w:t xml:space="preserve">Step </w:t>
+      </w:r>
+      <w:proofErr w:type="gramStart"/>
+      <w:r>
+        <w:rPr>
+          <w:rFonts w:ascii="Calibri" w:eastAsia="Times New Roman" w:hAnsi="Calibri" w:cs="Calibri"/>
+          <w:iCs/>
+          <w:sz w:val="22"/>
+          <w:szCs w:val="22"/>
+          <w:lang w:val="en-US" w:eastAsia="fr-FR"/>
+        </w:rPr>
+        <w:t>Three :</w:t>
+      </w:r>
+      <w:proofErr w:type="gramEnd"/>
+      <w:r>
+        <w:rPr>
+          <w:rFonts w:ascii="Calibri" w:eastAsia="Times New Roman" w:hAnsi="Calibri" w:cs="Calibri"/>
+          <w:iCs/>
+          <w:sz w:val="22"/>
+          <w:szCs w:val="22"/>
+          <w:lang w:val="en-US" w:eastAsia="fr-FR"/>
+        </w:rPr>
+        <w:t xml:space="preserve"> find the new color</w:t>
+      </w:r>
+    </w:p>
+    <w:p>
+      <w:pPr>
+        <w:spacing w:before="100" w:beforeAutospacing="1" w:after="100" w:afterAutospacing="1"/>
+        <w:rPr>
+          <w:rFonts w:ascii="Calibri" w:eastAsia="Times New Roman" w:hAnsi="Calibri" w:cs="Calibri"/>
+          <w:iCs/>
+          <w:sz w:val="22"/>
+          <w:szCs w:val="22"/>
+          <w:lang w:val="en-US" w:eastAsia="fr-FR"/>
+        </w:rPr>
+      </w:pPr>
+      <m:oMathPara>
+        <m:oMathParaPr>
+          <m:jc m:val="left"/>
+        </m:oMathParaPr>
+        <m:oMath>
+          <m:r>
+            <w:rPr>
+              <w:rFonts w:ascii="Cambria Math" w:eastAsia="Times New Roman" w:hAnsi="Cambria Math" w:cs="Calibri"/>
+              <w:sz w:val="22"/>
+              <w:szCs w:val="22"/>
+              <w:lang w:val="en-US" w:eastAsia="fr-FR"/>
+            </w:rPr>
+            <m:t xml:space="preserve">new Color=  </m:t>
+          </m:r>
+          <m:m>
+            <m:mPr>
+              <m:mcs>
+                <m:mc>
+                  <m:mcPr>
+                    <m:count m:val="1"/>
+                    <m:mcJc m:val="center"/>
+                  </m:mcPr>
+                </m:mc>
+              </m:mcs>
+              <m:ctrlPr>
+                <w:rPr>
+                  <w:rFonts w:ascii="Cambria Math" w:eastAsia="Times New Roman" w:hAnsi="Cambria Math" w:cs="Calibri"/>
+                  <w:i/>
+                  <w:iCs/>
+                  <w:sz w:val="22"/>
+                  <w:szCs w:val="22"/>
+                  <w:lang w:val="en-US" w:eastAsia="fr-FR"/>
+                </w:rPr>
+              </m:ctrlPr>
+            </m:mPr>
+            <m:mr>
+              <m:e>
+                <m:r>
+                  <w:rPr>
+                    <w:rFonts w:ascii="Cambria Math" w:eastAsia="Times New Roman" w:hAnsi="Cambria Math" w:cs="Calibri"/>
+                    <w:sz w:val="22"/>
+                    <w:szCs w:val="22"/>
+                    <w:lang w:val="en-US" w:eastAsia="fr-FR"/>
+                  </w:rPr>
+                  <m:t xml:space="preserve">193* </m:t>
+                </m:r>
+                <m:r>
+                  <w:rPr>
+                    <w:rFonts w:ascii="Cambria Math" w:eastAsia="Times New Roman" w:hAnsi="Cambria Math" w:cs="Calibri"/>
+                    <w:sz w:val="22"/>
+                    <w:szCs w:val="22"/>
+                    <w:lang w:val="en-US" w:eastAsia="fr-FR"/>
+                  </w:rPr>
+                  <m:t>0.12964</m:t>
+                </m:r>
+              </m:e>
+            </m:mr>
+            <m:mr>
+              <m:e>
+                <m:r>
+                  <w:rPr>
+                    <w:rFonts w:ascii="Cambria Math" w:eastAsia="Times New Roman" w:hAnsi="Cambria Math" w:cs="Calibri"/>
+                    <w:sz w:val="22"/>
+                    <w:szCs w:val="22"/>
+                    <w:lang w:val="en-US" w:eastAsia="fr-FR"/>
+                  </w:rPr>
+                  <m:t xml:space="preserve">67* </m:t>
+                </m:r>
+                <m:r>
+                  <w:rPr>
+                    <w:rFonts w:ascii="Cambria Math" w:eastAsia="Times New Roman" w:hAnsi="Cambria Math" w:cs="Calibri"/>
+                    <w:sz w:val="22"/>
+                    <w:szCs w:val="22"/>
+                    <w:lang w:val="en-US" w:eastAsia="fr-FR"/>
+                  </w:rPr>
+                  <m:t>0.12964</m:t>
+                </m:r>
+              </m:e>
+            </m:mr>
+            <m:mr>
+              <m:e>
+                <m:r>
+                  <w:rPr>
+                    <w:rFonts w:ascii="Cambria Math" w:eastAsia="Times New Roman" w:hAnsi="Cambria Math" w:cs="Calibri"/>
+                    <w:sz w:val="22"/>
+                    <w:szCs w:val="22"/>
+                    <w:lang w:val="en-US" w:eastAsia="fr-FR"/>
+                  </w:rPr>
+                  <m:t xml:space="preserve">97* </m:t>
+                </m:r>
+                <m:r>
+                  <w:rPr>
+                    <w:rFonts w:ascii="Cambria Math" w:eastAsia="Times New Roman" w:hAnsi="Cambria Math" w:cs="Calibri"/>
+                    <w:sz w:val="22"/>
+                    <w:szCs w:val="22"/>
+                    <w:lang w:val="en-US" w:eastAsia="fr-FR"/>
+                  </w:rPr>
+                  <m:t>0.12964</m:t>
+                </m:r>
+              </m:e>
+            </m:mr>
+          </m:m>
+          <m:r>
+            <w:rPr>
+              <w:rFonts w:ascii="Cambria Math" w:eastAsia="Times New Roman" w:hAnsi="Cambria Math" w:cs="Calibri"/>
+              <w:sz w:val="22"/>
+              <w:szCs w:val="22"/>
+              <w:lang w:val="en-US" w:eastAsia="fr-FR"/>
+            </w:rPr>
+            <m:t xml:space="preserve"> </m:t>
+          </m:r>
+        </m:oMath>
+      </m:oMathPara>
+    </w:p>
+    <w:p>
+      <w:pPr>
+        <w:rPr>
+          <w:rFonts w:ascii="Calibri" w:eastAsia="Times New Roman" w:hAnsi="Calibri" w:cs="Calibri"/>
+          <w:iCs/>
+          <w:sz w:val="22"/>
+          <w:szCs w:val="22"/>
+          <w:lang w:val="en-US" w:eastAsia="fr-FR"/>
+        </w:rPr>
+      </w:pPr>
+      <m:oMathPara>
+        <m:oMathParaPr>
+          <m:jc m:val="left"/>
+        </m:oMathParaPr>
+        <m:oMath>
+          <m:r>
+            <w:rPr>
+              <w:rFonts w:ascii="Cambria Math" w:eastAsia="Times New Roman" w:hAnsi="Cambria Math" w:cs="Calibri"/>
+              <w:sz w:val="22"/>
+              <w:szCs w:val="22"/>
+              <w:lang w:val="en-US" w:eastAsia="fr-FR"/>
+            </w:rPr>
+            <m:t xml:space="preserve">new Color=  </m:t>
+          </m:r>
+          <m:m>
+            <m:mPr>
+              <m:mcs>
+                <m:mc>
+                  <m:mcPr>
+                    <m:count m:val="1"/>
+                    <m:mcJc m:val="center"/>
+                  </m:mcPr>
+                </m:mc>
+              </m:mcs>
+              <m:ctrlPr>
+                <w:rPr>
+                  <w:rFonts w:ascii="Cambria Math" w:eastAsia="Times New Roman" w:hAnsi="Cambria Math" w:cs="Calibri"/>
+                  <w:i/>
+                  <w:iCs/>
+                  <w:sz w:val="22"/>
+                  <w:szCs w:val="22"/>
+                  <w:lang w:val="en-US" w:eastAsia="fr-FR"/>
+                </w:rPr>
+              </m:ctrlPr>
+            </m:mPr>
+            <m:mr>
+              <m:e>
+                <m:r>
+                  <w:rPr>
+                    <w:rFonts w:ascii="Cambria Math" w:eastAsia="Times New Roman" w:hAnsi="Cambria Math" w:cs="Calibri"/>
+                    <w:sz w:val="22"/>
+                    <w:szCs w:val="22"/>
+                    <w:lang w:val="en-US" w:eastAsia="fr-FR"/>
+                  </w:rPr>
+                  <m:t>25</m:t>
+                </m:r>
+              </m:e>
+            </m:mr>
+            <m:mr>
+              <m:e>
+                <m:r>
+                  <w:rPr>
+                    <w:rFonts w:ascii="Cambria Math" w:eastAsia="Times New Roman" w:hAnsi="Cambria Math" w:cs="Calibri"/>
+                    <w:sz w:val="22"/>
+                    <w:szCs w:val="22"/>
+                    <w:lang w:val="en-US" w:eastAsia="fr-FR"/>
+                  </w:rPr>
+                  <m:t>9</m:t>
+                </m:r>
+              </m:e>
+            </m:mr>
+            <m:mr>
+              <m:e>
+                <m:r>
+                  <w:rPr>
+                    <w:rFonts w:ascii="Cambria Math" w:eastAsia="Times New Roman" w:hAnsi="Cambria Math" w:cs="Calibri"/>
+                    <w:sz w:val="22"/>
+                    <w:szCs w:val="22"/>
+                    <w:lang w:val="en-US" w:eastAsia="fr-FR"/>
+                  </w:rPr>
+                  <m:t>13</m:t>
+                </m:r>
+              </m:e>
+            </m:mr>
+          </m:m>
+          <m:r>
+            <w:rPr>
+              <w:rFonts w:ascii="Cambria Math" w:eastAsia="Times New Roman" w:hAnsi="Cambria Math" w:cs="Calibri"/>
+              <w:sz w:val="22"/>
+              <w:szCs w:val="22"/>
+              <w:lang w:val="en-US" w:eastAsia="fr-FR"/>
+            </w:rPr>
+            <m:t xml:space="preserve"> </m:t>
+          </m:r>
+        </m:oMath>
+      </m:oMathPara>
+    </w:p>
+    <w:p>
+      <w:pPr>
+        <w:rPr>
+          <w:rFonts w:ascii="Calibri" w:eastAsia="Times New Roman" w:hAnsi="Calibri" w:cs="Calibri"/>
+          <w:lang w:val="en-US"/>
+        </w:rPr>
+      </w:pPr>
+    </w:p>
+    <w:p>
+      <w:pPr>
+        <w:rPr>
+          <w:lang w:val="en-US"/>
+        </w:rPr>
+      </w:pPr>
+      <w:r>
+        <w:rPr>
+          <w:rFonts w:ascii="Calibri" w:eastAsia="Times New Roman" w:hAnsi="Calibri" w:cs="Calibri"/>
+          <w:lang w:val="en-US"/>
+        </w:rPr>
+        <w:t xml:space="preserve">The diffuse color is </w:t>
+      </w:r>
+      <m:oMath>
+        <m:r>
+          <w:rPr>
+            <w:rFonts w:ascii="Cambria Math" w:eastAsia="Times New Roman" w:hAnsi="Cambria Math" w:cs="Calibri"/>
+            <w:sz w:val="22"/>
+            <w:szCs w:val="22"/>
+            <w:lang w:val="en-US" w:eastAsia="fr-FR"/>
+          </w:rPr>
+          <m:t xml:space="preserve"> </m:t>
+        </m:r>
+        <m:m>
+          <m:mPr>
+            <m:mcs>
+              <m:mc>
+                <m:mcPr>
+                  <m:count m:val="1"/>
+                  <m:mcJc m:val="center"/>
+                </m:mcPr>
+              </m:mc>
+            </m:mcs>
+            <m:ctrlPr>
+              <w:rPr>
+                <w:rFonts w:ascii="Cambria Math" w:eastAsia="Times New Roman" w:hAnsi="Cambria Math" w:cs="Calibri"/>
+                <w:i/>
+                <w:iCs/>
+                <w:sz w:val="22"/>
+                <w:szCs w:val="22"/>
+                <w:lang w:val="en-US" w:eastAsia="fr-FR"/>
+              </w:rPr>
+            </m:ctrlPr>
+          </m:mPr>
+          <m:mr>
+            <m:e>
+              <m:r>
+                <w:rPr>
+                  <w:rFonts w:ascii="Cambria Math" w:eastAsia="Times New Roman" w:hAnsi="Cambria Math" w:cs="Calibri"/>
+                  <w:sz w:val="22"/>
+                  <w:szCs w:val="22"/>
+                  <w:lang w:val="en-US" w:eastAsia="fr-FR"/>
+                </w:rPr>
+                <m:t>25</m:t>
+              </m:r>
+            </m:e>
+          </m:mr>
+          <m:mr>
+            <m:e>
+              <m:r>
+                <w:rPr>
+                  <w:rFonts w:ascii="Cambria Math" w:eastAsia="Times New Roman" w:hAnsi="Cambria Math" w:cs="Calibri"/>
+                  <w:sz w:val="22"/>
+                  <w:szCs w:val="22"/>
+                  <w:lang w:val="en-US" w:eastAsia="fr-FR"/>
+                </w:rPr>
+                <m:t>9</m:t>
+              </m:r>
+            </m:e>
+          </m:mr>
+          <m:mr>
+            <m:e>
+              <m:r>
+                <w:rPr>
+                  <w:rFonts w:ascii="Cambria Math" w:eastAsia="Times New Roman" w:hAnsi="Cambria Math" w:cs="Calibri"/>
+                  <w:sz w:val="22"/>
+                  <w:szCs w:val="22"/>
+                  <w:lang w:val="en-US" w:eastAsia="fr-FR"/>
+                </w:rPr>
+                <m:t>13</m:t>
+              </m:r>
+            </m:e>
+          </m:mr>
+        </m:m>
+        <m:r>
+          <w:rPr>
+            <w:rFonts w:ascii="Cambria Math" w:eastAsia="Times New Roman" w:hAnsi="Cambria Math" w:cs="Calibri"/>
+            <w:sz w:val="22"/>
+            <w:szCs w:val="22"/>
+            <w:lang w:val="en-US" w:eastAsia="fr-FR"/>
+          </w:rPr>
+          <m:t xml:space="preserve"> </m:t>
+        </m:r>
+      </m:oMath>
+    </w:p>
+    <w:p>
+      <w:pPr>
+        <w:rPr>
+          <w:rFonts w:ascii="Calibri" w:eastAsia="Times New Roman" w:hAnsi="Calibri" w:cs="Calibri"/>
           <w:lang w:val="en-US"/>
         </w:rPr>
       </w:pPr>
@@ -2428,6 +5587,119 @@
 <file path=word/numbering.xml><?xml version="1.0" encoding="utf-8"?>
 <w:numbering xmlns:wpc="http://schemas.microsoft.com/office/word/2010/wordprocessingCanvas" xmlns:cx="http://schemas.microsoft.com/office/drawing/2014/chartex" xmlns:cx1="http://schemas.microsoft.com/office/drawing/2015/9/8/chartex" xmlns:cx2="http://schemas.microsoft.com/office/drawing/2015/10/21/chartex" xmlns:cx3="http://schemas.microsoft.com/office/drawing/2016/5/9/chartex" xmlns:cx4="http://schemas.microsoft.com/office/drawing/2016/5/10/chartex" xmlns:cx5="http://schemas.microsoft.com/office/drawing/2016/5/11/chartex" xmlns:cx6="http://schemas.microsoft.com/office/drawing/2016/5/12/chartex" xmlns:cx7="http://schemas.microsoft.com/office/drawing/2016/5/13/chartex" xmlns:cx8="http://schemas.microsoft.com/office/drawing/2016/5/14/chartex" xmlns:mc="http://schemas.openxmlformats.org/markup-compatibility/2006" xmlns:aink="http://schemas.microsoft.com/office/drawing/2016/ink" xmlns:am3d="http://schemas.microsoft.com/office/drawing/2017/model3d" xmlns:o="urn:schemas-microsoft-com:office:office" xmlns:r="http://schemas.openxmlformats.org/officeDocument/2006/relationships" xmlns:m="http://schemas.openxmlformats.org/officeDocument/2006/math" xmlns:v="urn:schemas-microsoft-com:vml" xmlns:wp14="http://schemas.microsoft.com/office/word/2010/wordprocessingDrawing" xmlns:wp="http://schemas.openxmlformats.org/drawingml/2006/wordprocessingDrawing" xmlns:w10="urn:schemas-microsoft-com:office:word" xmlns:w="http://schemas.openxmlformats.org/wordprocessingml/2006/main" xmlns:w14="http://schemas.microsoft.com/office/word/2010/wordml" xmlns:w15="http://schemas.microsoft.com/office/word/2012/wordml" xmlns:w16cex="http://schemas.microsoft.com/office/word/2018/wordml/cex" xmlns:w16cid="http://schemas.microsoft.com/office/word/2016/wordml/cid" xmlns:w16="http://schemas.microsoft.com/office/word/2018/wordml" xmlns:w16sdtdh="http://schemas.microsoft.com/office/word/2020/wordml/sdtdatahash" xmlns:w16se="http://schemas.microsoft.com/office/word/2015/wordml/symex" xmlns:wpg="http://schemas.microsoft.com/office/word/2010/wordprocessingGroup" xmlns:wpi="http://schemas.microsoft.com/office/word/2010/wordprocessingInk" xmlns:wne="http://schemas.microsoft.com/office/word/2006/wordml" xmlns:wps="http://schemas.microsoft.com/office/word/2010/wordprocessingShape" mc:Ignorable="w14 w15 w16se w16cid w16 w16cex w16sdtdh wp14">
   <w:abstractNum w:abstractNumId="0" w15:restartNumberingAfterBreak="0">
+    <w:nsid w:val="2F371D8B"/>
+    <w:multiLevelType w:val="multilevel"/>
+    <w:tmpl w:val="0E9A9FFA"/>
+    <w:lvl w:ilvl="0">
+      <w:start w:val="2"/>
+      <w:numFmt w:val="decimal"/>
+      <w:lvlText w:val="%1."/>
+      <w:lvlJc w:val="left"/>
+      <w:pPr>
+        <w:tabs>
+          <w:tab w:val="num" w:pos="720"/>
+        </w:tabs>
+        <w:ind w:left="720" w:hanging="360"/>
+      </w:pPr>
+    </w:lvl>
+    <w:lvl w:ilvl="1" w:tentative="1">
+      <w:start w:val="1"/>
+      <w:numFmt w:val="decimal"/>
+      <w:lvlText w:val="%2."/>
+      <w:lvlJc w:val="left"/>
+      <w:pPr>
+        <w:tabs>
+          <w:tab w:val="num" w:pos="1440"/>
+        </w:tabs>
+        <w:ind w:left="1440" w:hanging="360"/>
+      </w:pPr>
+    </w:lvl>
+    <w:lvl w:ilvl="2" w:tentative="1">
+      <w:start w:val="1"/>
+      <w:numFmt w:val="decimal"/>
+      <w:lvlText w:val="%3."/>
+      <w:lvlJc w:val="left"/>
+      <w:pPr>
+        <w:tabs>
+          <w:tab w:val="num" w:pos="2160"/>
+        </w:tabs>
+        <w:ind w:left="2160" w:hanging="360"/>
+      </w:pPr>
+    </w:lvl>
+    <w:lvl w:ilvl="3" w:tentative="1">
+      <w:start w:val="1"/>
+      <w:numFmt w:val="decimal"/>
+      <w:lvlText w:val="%4."/>
+      <w:lvlJc w:val="left"/>
+      <w:pPr>
+        <w:tabs>
+          <w:tab w:val="num" w:pos="2880"/>
+        </w:tabs>
+        <w:ind w:left="2880" w:hanging="360"/>
+      </w:pPr>
+    </w:lvl>
+    <w:lvl w:ilvl="4" w:tentative="1">
+      <w:start w:val="1"/>
+      <w:numFmt w:val="decimal"/>
+      <w:lvlText w:val="%5."/>
+      <w:lvlJc w:val="left"/>
+      <w:pPr>
+        <w:tabs>
+          <w:tab w:val="num" w:pos="3600"/>
+        </w:tabs>
+        <w:ind w:left="3600" w:hanging="360"/>
+      </w:pPr>
+    </w:lvl>
+    <w:lvl w:ilvl="5" w:tentative="1">
+      <w:start w:val="1"/>
+      <w:numFmt w:val="decimal"/>
+      <w:lvlText w:val="%6."/>
+      <w:lvlJc w:val="left"/>
+      <w:pPr>
+        <w:tabs>
+          <w:tab w:val="num" w:pos="4320"/>
+        </w:tabs>
+        <w:ind w:left="4320" w:hanging="360"/>
+      </w:pPr>
+    </w:lvl>
+    <w:lvl w:ilvl="6" w:tentative="1">
+      <w:start w:val="1"/>
+      <w:numFmt w:val="decimal"/>
+      <w:lvlText w:val="%7."/>
+      <w:lvlJc w:val="left"/>
+      <w:pPr>
+        <w:tabs>
+          <w:tab w:val="num" w:pos="5040"/>
+        </w:tabs>
+        <w:ind w:left="5040" w:hanging="360"/>
+      </w:pPr>
+    </w:lvl>
+    <w:lvl w:ilvl="7" w:tentative="1">
+      <w:start w:val="1"/>
+      <w:numFmt w:val="decimal"/>
+      <w:lvlText w:val="%8."/>
+      <w:lvlJc w:val="left"/>
+      <w:pPr>
+        <w:tabs>
+          <w:tab w:val="num" w:pos="5760"/>
+        </w:tabs>
+        <w:ind w:left="5760" w:hanging="360"/>
+      </w:pPr>
+    </w:lvl>
+    <w:lvl w:ilvl="8" w:tentative="1">
+      <w:start w:val="1"/>
+      <w:numFmt w:val="decimal"/>
+      <w:lvlText w:val="%9."/>
+      <w:lvlJc w:val="left"/>
+      <w:pPr>
+        <w:tabs>
+          <w:tab w:val="num" w:pos="6480"/>
+        </w:tabs>
+        <w:ind w:left="6480" w:hanging="360"/>
+      </w:pPr>
+    </w:lvl>
+  </w:abstractNum>
+  <w:abstractNum w:abstractNumId="1" w15:restartNumberingAfterBreak="0">
     <w:nsid w:val="39ED7C58"/>
     <w:multiLevelType w:val="multilevel"/>
     <w:tmpl w:val="FD30DDBA"/>
@@ -2540,7 +5812,7 @@
       </w:pPr>
     </w:lvl>
   </w:abstractNum>
-  <w:abstractNum w:abstractNumId="1" w15:restartNumberingAfterBreak="0">
+  <w:abstractNum w:abstractNumId="2" w15:restartNumberingAfterBreak="0">
     <w:nsid w:val="44BE6B40"/>
     <w:multiLevelType w:val="multilevel"/>
     <w:tmpl w:val="7CFADEA8"/>
@@ -2654,10 +5926,13 @@
     </w:lvl>
   </w:abstractNum>
   <w:num w:numId="1">
-    <w:abstractNumId w:val="0"/>
+    <w:abstractNumId w:val="1"/>
   </w:num>
   <w:num w:numId="2">
-    <w:abstractNumId w:val="1"/>
+    <w:abstractNumId w:val="2"/>
+  </w:num>
+  <w:num w:numId="3">
+    <w:abstractNumId w:val="0"/>
   </w:num>
 </w:numbering>
 </file>

</xml_diff>